<commit_message>
Add multi-line spacing, remove pofo fields, and fix soilTypeRemoved in noi roso
</commit_message>
<xml_diff>
--- a/services/templates/pdf/noi-submissions/noi-roso-submission-template.docx
+++ b/services/templates/pdf/noi-submissions/noi-roso-submission-template.docx
@@ -3727,7 +3727,7 @@
                 <w:sz w:val="20"/>
                 <w:szCs w:val="20"/>
               </w:rPr>
-              <w:t>{d.parcelsAgricultureDescription:ifEM():show(.noData)}</w:t>
+              <w:t>{d.parcelsAgricultureDescription:convCRLF:ifEM():show(.noData)}</w:t>
             </w:r>
           </w:p>
         </w:tc>
@@ -3784,7 +3784,7 @@
                 <w:sz w:val="20"/>
                 <w:szCs w:val="20"/>
               </w:rPr>
-              <w:t>{d.parcelsAgricultureImprovementDescription:ifEM():show(.noData)}</w:t>
+              <w:t>{d.parcelsAgricultureImprovementDescription:convCRLF:ifEM():show(.noData)}</w:t>
             </w:r>
           </w:p>
         </w:tc>
@@ -3841,7 +3841,7 @@
                 <w:sz w:val="20"/>
                 <w:szCs w:val="20"/>
               </w:rPr>
-              <w:t>{d.parcelsNonAgricultureUseDescription:ifEM():show(.noData)}</w:t>
+              <w:t>{d.parcelsNonAgricultureUseDescription:convCRLF:ifEM():show(.noData)}</w:t>
             </w:r>
           </w:p>
         </w:tc>
@@ -4664,7 +4664,7 @@
                 <w:sz w:val="20"/>
                 <w:szCs w:val="20"/>
               </w:rPr>
-              <w:t>{d.purpose:ifEM():show(.noData)}</w:t>
+              <w:t>{d.purpose:convCRLF:ifEM():show(.noData)}</w:t>
             </w:r>
           </w:p>
         </w:tc>
@@ -4725,7 +4725,7 @@
                 <w:sz w:val="20"/>
                 <w:szCs w:val="20"/>
               </w:rPr>
-              <w:t>{d.soilFillTypeToPlace:ifEM():show(.noData)}</w:t>
+              <w:t>{d.soilTypeRemoved:convCRLF:ifEM():show(.noData)}</w:t>
             </w:r>
           </w:p>
         </w:tc>
@@ -4753,6 +4753,8 @@
                 <w:rFonts w:ascii="BC Sans" w:hAnsi="BC Sans"/>
                 <w:b/>
                 <w:bCs/>
+                <w:i w:val="false"/>
+                <w:iCs w:val="false"/>
                 <w:caps w:val="false"/>
                 <w:smallCaps w:val="false"/>
                 <w:color w:val="000000"/>
@@ -4760,7 +4762,7 @@
                 <w:sz w:val="20"/>
                 <w:szCs w:val="20"/>
               </w:rPr>
-              <w:t>Describe the type, origin and quality of fill proposed to be placed.</w:t>
+              <w:t>Removal of Soil Project Duration</w:t>
             </w:r>
           </w:p>
         </w:tc>
@@ -4783,914 +4785,12 @@
             <w:r>
               <w:rPr>
                 <w:rFonts w:ascii="BC Sans" w:hAnsi="BC Sans"/>
-                <w:sz w:val="20"/>
-                <w:szCs w:val="20"/>
-              </w:rPr>
-              <w:t>{d.soilTypeRemoved:ifEM():show(.noData)}</w:t>
-            </w:r>
-          </w:p>
-        </w:tc>
-      </w:tr>
-      <w:tr>
-        <w:trPr/>
-        <w:tc>
-          <w:tcPr>
-            <w:tcW w:w="3636" w:type="dxa"/>
-            <w:tcBorders/>
-          </w:tcPr>
-          <w:p>
-            <w:pPr>
-              <w:pStyle w:val="TableContents"/>
-              <w:widowControl w:val="false"/>
-              <w:spacing w:lineRule="auto" w:line="276"/>
-              <w:rPr>
-                <w:rFonts w:ascii="BC Sans" w:hAnsi="BC Sans"/>
-                <w:sz w:val="20"/>
-                <w:szCs w:val="20"/>
-              </w:rPr>
-            </w:pPr>
-            <w:r>
-              <w:rPr>
-                <w:rFonts w:ascii="BC Sans" w:hAnsi="BC Sans"/>
-                <w:b/>
-                <w:bCs/>
-                <w:caps w:val="false"/>
-                <w:smallCaps w:val="false"/>
-                <w:color w:val="000000"/>
-                <w:spacing w:val="0"/>
-                <w:sz w:val="20"/>
-                <w:szCs w:val="20"/>
-              </w:rPr>
-              <w:t>Placement of Fill Project Duration</w:t>
-            </w:r>
-          </w:p>
-        </w:tc>
-        <w:tc>
-          <w:tcPr>
-            <w:tcW w:w="7254" w:type="dxa"/>
-            <w:tcBorders/>
-          </w:tcPr>
-          <w:p>
-            <w:pPr>
-              <w:pStyle w:val="TableContents"/>
-              <w:widowControl w:val="false"/>
-              <w:spacing w:lineRule="auto" w:line="276"/>
-              <w:rPr>
-                <w:rFonts w:ascii="BC Sans" w:hAnsi="BC Sans"/>
-                <w:sz w:val="20"/>
-                <w:szCs w:val="20"/>
-              </w:rPr>
-            </w:pPr>
-            <w:r>
-              <w:rPr>
-                <w:rFonts w:ascii="BC Sans" w:hAnsi="BC Sans"/>
-                <w:bCs w:val="false"/>
-                <w:iCs w:val="false"/>
-                <w:sz w:val="20"/>
-                <w:szCs w:val="20"/>
-              </w:rPr>
-              <w:t>{d.fillProjectDuration:ifEM():show(.noData)}</w:t>
-            </w:r>
-          </w:p>
-        </w:tc>
-      </w:tr>
-      <w:tr>
-        <w:trPr/>
-        <w:tc>
-          <w:tcPr>
-            <w:tcW w:w="3636" w:type="dxa"/>
-            <w:tcBorders/>
-          </w:tcPr>
-          <w:p>
-            <w:pPr>
-              <w:pStyle w:val="TableContents"/>
-              <w:widowControl w:val="false"/>
-              <w:spacing w:lineRule="auto" w:line="276"/>
-              <w:rPr>
-                <w:rFonts w:ascii="BC Sans" w:hAnsi="BC Sans"/>
-                <w:sz w:val="20"/>
-                <w:szCs w:val="20"/>
-              </w:rPr>
-            </w:pPr>
-            <w:r>
-              <w:rPr>
-                <w:rFonts w:ascii="BC Sans" w:hAnsi="BC Sans"/>
-                <w:b/>
-                <w:bCs/>
-                <w:i w:val="false"/>
-                <w:iCs w:val="false"/>
-                <w:caps w:val="false"/>
-                <w:smallCaps w:val="false"/>
-                <w:color w:val="000000"/>
-                <w:spacing w:val="0"/>
-                <w:sz w:val="20"/>
-                <w:szCs w:val="20"/>
-              </w:rPr>
-              <w:t>Removal of Soil Project Duration</w:t>
-            </w:r>
-          </w:p>
-        </w:tc>
-        <w:tc>
-          <w:tcPr>
-            <w:tcW w:w="7254" w:type="dxa"/>
-            <w:tcBorders/>
-          </w:tcPr>
-          <w:p>
-            <w:pPr>
-              <w:pStyle w:val="TableContents"/>
-              <w:widowControl w:val="false"/>
-              <w:spacing w:lineRule="auto" w:line="276"/>
-              <w:rPr>
-                <w:rFonts w:ascii="BC Sans" w:hAnsi="BC Sans"/>
-                <w:sz w:val="20"/>
-                <w:szCs w:val="20"/>
-              </w:rPr>
-            </w:pPr>
-            <w:r>
-              <w:rPr>
-                <w:rFonts w:ascii="BC Sans" w:hAnsi="BC Sans"/>
                 <w:bCs w:val="false"/>
                 <w:iCs w:val="false"/>
                 <w:sz w:val="20"/>
                 <w:szCs w:val="20"/>
               </w:rPr>
               <w:t>{d.soilProjectDuration:ifEM():show(.noData)}</w:t>
-            </w:r>
-          </w:p>
-        </w:tc>
-      </w:tr>
-    </w:tbl>
-    <w:p>
-      <w:pPr>
-        <w:pStyle w:val="TextBody"/>
-        <w:rPr/>
-      </w:pPr>
-      <w:r>
-        <w:rPr/>
-      </w:r>
-    </w:p>
-    <w:tbl>
-      <w:tblPr>
-        <w:tblW w:w="5000" w:type="pct"/>
-        <w:jc w:val="left"/>
-        <w:tblInd w:w="0" w:type="dxa"/>
-        <w:tblLayout w:type="fixed"/>
-        <w:tblCellMar>
-          <w:top w:w="57" w:type="dxa"/>
-          <w:left w:w="57" w:type="dxa"/>
-          <w:bottom w:w="170" w:type="dxa"/>
-          <w:right w:w="57" w:type="dxa"/>
-        </w:tblCellMar>
-      </w:tblPr>
-      <w:tblGrid>
-        <w:gridCol w:w="3637"/>
-        <w:gridCol w:w="7254"/>
-      </w:tblGrid>
-      <w:tr>
-        <w:trPr/>
-        <w:tc>
-          <w:tcPr>
-            <w:tcW w:w="3637" w:type="dxa"/>
-            <w:tcBorders/>
-          </w:tcPr>
-          <w:p>
-            <w:pPr>
-              <w:pStyle w:val="TableContents"/>
-              <w:keepNext w:val="true"/>
-              <w:widowControl w:val="false"/>
-              <w:spacing w:lineRule="auto" w:line="276"/>
-              <w:rPr>
-                <w:rFonts w:ascii="BC Sans" w:hAnsi="BC Sans"/>
-                <w:sz w:val="20"/>
-                <w:szCs w:val="20"/>
-              </w:rPr>
-            </w:pPr>
-            <w:r>
-              <w:rPr>
-                <w:rFonts w:ascii="BC Sans" w:hAnsi="BC Sans"/>
-                <w:sz w:val="20"/>
-                <w:szCs w:val="20"/>
-              </w:rPr>
-            </w:r>
-          </w:p>
-        </w:tc>
-        <w:tc>
-          <w:tcPr>
-            <w:tcW w:w="7254" w:type="dxa"/>
-            <w:tcBorders/>
-          </w:tcPr>
-          <w:p>
-            <w:pPr>
-              <w:pStyle w:val="TableContents"/>
-              <w:widowControl w:val="false"/>
-              <w:spacing w:lineRule="auto" w:line="276"/>
-              <w:rPr>
-                <w:b/>
-                <w:bCs w:val="false"/>
-                <w:i w:val="false"/>
-                <w:i w:val="false"/>
-                <w:iCs w:val="false"/>
-                <w:sz w:val="24"/>
-                <w:szCs w:val="24"/>
-              </w:rPr>
-            </w:pPr>
-            <w:r>
-              <w:rPr>
-                <w:rFonts w:ascii="BC Sans" w:hAnsi="BC Sans"/>
-                <w:b/>
-                <w:bCs w:val="false"/>
-                <w:iCs w:val="false"/>
-                <w:sz w:val="20"/>
-                <w:szCs w:val="20"/>
-              </w:rPr>
-              <w:t>Soil to be Removed</w:t>
-            </w:r>
-          </w:p>
-        </w:tc>
-      </w:tr>
-      <w:tr>
-        <w:trPr/>
-        <w:tc>
-          <w:tcPr>
-            <w:tcW w:w="3637" w:type="dxa"/>
-            <w:tcBorders/>
-          </w:tcPr>
-          <w:p>
-            <w:pPr>
-              <w:pStyle w:val="TableContents"/>
-              <w:keepNext w:val="true"/>
-              <w:widowControl w:val="false"/>
-              <w:spacing w:lineRule="auto" w:line="276"/>
-              <w:rPr>
-                <w:rFonts w:ascii="BC Sans" w:hAnsi="BC Sans"/>
-                <w:b/>
-                <w:bCs w:val="false"/>
-                <w:i w:val="false"/>
-                <w:i w:val="false"/>
-                <w:iCs w:val="false"/>
-                <w:sz w:val="20"/>
-                <w:szCs w:val="24"/>
-              </w:rPr>
-            </w:pPr>
-            <w:r>
-              <w:rPr>
-                <w:rFonts w:ascii="BC Sans" w:hAnsi="BC Sans"/>
-                <w:b/>
-                <w:bCs w:val="false"/>
-                <w:iCs w:val="false"/>
-                <w:sz w:val="20"/>
-                <w:szCs w:val="24"/>
-              </w:rPr>
-              <w:t>Volume</w:t>
-            </w:r>
-          </w:p>
-        </w:tc>
-        <w:tc>
-          <w:tcPr>
-            <w:tcW w:w="7254" w:type="dxa"/>
-            <w:tcBorders/>
-          </w:tcPr>
-          <w:p>
-            <w:pPr>
-              <w:pStyle w:val="TableContents"/>
-              <w:widowControl w:val="false"/>
-              <w:spacing w:lineRule="auto" w:line="276"/>
-              <w:rPr>
-                <w:rFonts w:ascii="BC Sans" w:hAnsi="BC Sans"/>
-                <w:sz w:val="20"/>
-                <w:szCs w:val="20"/>
-              </w:rPr>
-            </w:pPr>
-            <w:r>
-              <w:rPr>
-                <w:rFonts w:ascii="BC Sans" w:hAnsi="BC Sans"/>
-                <w:bCs w:val="false"/>
-                <w:iCs w:val="false"/>
-                <w:sz w:val="20"/>
-                <w:szCs w:val="20"/>
-              </w:rPr>
-              <w:t>{d.soilToRemoveVolume:ifEM():show(.noData)} {d.soilToRemoveVolume:ifEM():hideBegin}m</w:t>
-            </w:r>
-            <w:r>
-              <w:rPr>
-                <w:rFonts w:ascii="BC Sans" w:hAnsi="BC Sans"/>
-                <w:bCs w:val="false"/>
-                <w:iCs w:val="false"/>
-                <w:sz w:val="20"/>
-                <w:szCs w:val="20"/>
-                <w:vertAlign w:val="superscript"/>
-              </w:rPr>
-              <w:t>3</w:t>
-            </w:r>
-            <w:r>
-              <w:rPr>
-                <w:rFonts w:ascii="BC Sans" w:hAnsi="BC Sans"/>
-                <w:bCs w:val="false"/>
-                <w:iCs w:val="false"/>
-                <w:position w:val="0"/>
-                <w:sz w:val="20"/>
-                <w:sz w:val="20"/>
-                <w:szCs w:val="20"/>
-                <w:vertAlign w:val="baseline"/>
-              </w:rPr>
-              <w:t>{d.soilToRemoveVolume:ifNEM():hideEnd}</w:t>
-            </w:r>
-          </w:p>
-        </w:tc>
-      </w:tr>
-      <w:tr>
-        <w:trPr/>
-        <w:tc>
-          <w:tcPr>
-            <w:tcW w:w="3637" w:type="dxa"/>
-            <w:tcBorders/>
-          </w:tcPr>
-          <w:p>
-            <w:pPr>
-              <w:pStyle w:val="TableContents"/>
-              <w:keepNext w:val="true"/>
-              <w:widowControl w:val="false"/>
-              <w:spacing w:lineRule="auto" w:line="276"/>
-              <w:rPr>
-                <w:rFonts w:ascii="BC Sans" w:hAnsi="BC Sans"/>
-                <w:b/>
-                <w:bCs w:val="false"/>
-                <w:i w:val="false"/>
-                <w:i w:val="false"/>
-                <w:iCs w:val="false"/>
-                <w:sz w:val="20"/>
-                <w:szCs w:val="24"/>
-              </w:rPr>
-            </w:pPr>
-            <w:r>
-              <w:rPr>
-                <w:rFonts w:ascii="BC Sans" w:hAnsi="BC Sans"/>
-                <w:b/>
-                <w:bCs w:val="false"/>
-                <w:iCs w:val="false"/>
-                <w:sz w:val="20"/>
-                <w:szCs w:val="24"/>
-              </w:rPr>
-              <w:t>Area</w:t>
-            </w:r>
-          </w:p>
-        </w:tc>
-        <w:tc>
-          <w:tcPr>
-            <w:tcW w:w="7254" w:type="dxa"/>
-            <w:tcBorders/>
-          </w:tcPr>
-          <w:p>
-            <w:pPr>
-              <w:pStyle w:val="TableContents"/>
-              <w:widowControl w:val="false"/>
-              <w:spacing w:lineRule="auto" w:line="276"/>
-              <w:rPr>
-                <w:rFonts w:ascii="BC Sans" w:hAnsi="BC Sans"/>
-                <w:sz w:val="20"/>
-                <w:szCs w:val="20"/>
-              </w:rPr>
-            </w:pPr>
-            <w:r>
-              <w:rPr>
-                <w:rFonts w:ascii="BC Sans" w:hAnsi="BC Sans"/>
-                <w:bCs w:val="false"/>
-                <w:iCs w:val="false"/>
-                <w:sz w:val="20"/>
-                <w:szCs w:val="20"/>
-              </w:rPr>
-              <w:t>{d.soilToRemoveArea:ifEM():show(.noData)} {d.soilToRemoveArea:ifEM():hideBegin}m</w:t>
-            </w:r>
-            <w:r>
-              <w:rPr>
-                <w:rFonts w:ascii="BC Sans" w:hAnsi="BC Sans"/>
-                <w:bCs w:val="false"/>
-                <w:iCs w:val="false"/>
-                <w:sz w:val="20"/>
-                <w:szCs w:val="20"/>
-                <w:vertAlign w:val="superscript"/>
-              </w:rPr>
-              <w:t>2</w:t>
-            </w:r>
-            <w:r>
-              <w:rPr>
-                <w:rFonts w:ascii="BC Sans" w:hAnsi="BC Sans"/>
-                <w:bCs w:val="false"/>
-                <w:iCs w:val="false"/>
-                <w:position w:val="0"/>
-                <w:sz w:val="20"/>
-                <w:sz w:val="20"/>
-                <w:szCs w:val="20"/>
-                <w:vertAlign w:val="baseline"/>
-              </w:rPr>
-              <w:t>{d.soilToRemoveArea:ifNEM():hideEnd}</w:t>
-            </w:r>
-          </w:p>
-        </w:tc>
-      </w:tr>
-      <w:tr>
-        <w:trPr/>
-        <w:tc>
-          <w:tcPr>
-            <w:tcW w:w="3637" w:type="dxa"/>
-            <w:tcBorders/>
-          </w:tcPr>
-          <w:p>
-            <w:pPr>
-              <w:pStyle w:val="TableContents"/>
-              <w:keepNext w:val="true"/>
-              <w:widowControl w:val="false"/>
-              <w:spacing w:lineRule="auto" w:line="276"/>
-              <w:rPr>
-                <w:rFonts w:ascii="BC Sans" w:hAnsi="BC Sans"/>
-                <w:b/>
-                <w:bCs w:val="false"/>
-                <w:i w:val="false"/>
-                <w:i w:val="false"/>
-                <w:iCs w:val="false"/>
-                <w:sz w:val="20"/>
-                <w:szCs w:val="24"/>
-              </w:rPr>
-            </w:pPr>
-            <w:r>
-              <w:rPr>
-                <w:rFonts w:ascii="BC Sans" w:hAnsi="BC Sans"/>
-                <w:b/>
-                <w:bCs w:val="false"/>
-                <w:iCs w:val="false"/>
-                <w:sz w:val="20"/>
-                <w:szCs w:val="24"/>
-              </w:rPr>
-              <w:t>Maximum Depth</w:t>
-            </w:r>
-          </w:p>
-        </w:tc>
-        <w:tc>
-          <w:tcPr>
-            <w:tcW w:w="7254" w:type="dxa"/>
-            <w:tcBorders/>
-          </w:tcPr>
-          <w:p>
-            <w:pPr>
-              <w:pStyle w:val="TableContents"/>
-              <w:widowControl w:val="false"/>
-              <w:spacing w:lineRule="auto" w:line="276"/>
-              <w:rPr>
-                <w:rFonts w:ascii="BC Sans" w:hAnsi="BC Sans"/>
-                <w:sz w:val="20"/>
-                <w:szCs w:val="20"/>
-              </w:rPr>
-            </w:pPr>
-            <w:r>
-              <w:rPr>
-                <w:rFonts w:ascii="BC Sans" w:hAnsi="BC Sans"/>
-                <w:bCs w:val="false"/>
-                <w:iCs w:val="false"/>
-                <w:sz w:val="20"/>
-                <w:szCs w:val="20"/>
-              </w:rPr>
-              <w:t>{d.soilToRemoveMaximumDepth:ifEM():show(.noData)} {d.soilToRemoveMaximumDepth:ifNEM():show(m)}</w:t>
-            </w:r>
-          </w:p>
-        </w:tc>
-      </w:tr>
-      <w:tr>
-        <w:trPr/>
-        <w:tc>
-          <w:tcPr>
-            <w:tcW w:w="3637" w:type="dxa"/>
-            <w:tcBorders/>
-          </w:tcPr>
-          <w:p>
-            <w:pPr>
-              <w:pStyle w:val="TableContents"/>
-              <w:widowControl w:val="false"/>
-              <w:spacing w:lineRule="auto" w:line="276"/>
-              <w:rPr>
-                <w:rFonts w:ascii="BC Sans" w:hAnsi="BC Sans"/>
-                <w:b/>
-                <w:bCs w:val="false"/>
-                <w:i w:val="false"/>
-                <w:i w:val="false"/>
-                <w:iCs w:val="false"/>
-                <w:sz w:val="20"/>
-                <w:szCs w:val="24"/>
-              </w:rPr>
-            </w:pPr>
-            <w:r>
-              <w:rPr>
-                <w:rFonts w:ascii="BC Sans" w:hAnsi="BC Sans"/>
-                <w:b/>
-                <w:bCs w:val="false"/>
-                <w:iCs w:val="false"/>
-                <w:sz w:val="20"/>
-                <w:szCs w:val="24"/>
-              </w:rPr>
-              <w:t>Average Depth</w:t>
-            </w:r>
-          </w:p>
-        </w:tc>
-        <w:tc>
-          <w:tcPr>
-            <w:tcW w:w="7254" w:type="dxa"/>
-            <w:tcBorders/>
-          </w:tcPr>
-          <w:p>
-            <w:pPr>
-              <w:pStyle w:val="TableContents"/>
-              <w:widowControl w:val="false"/>
-              <w:spacing w:lineRule="auto" w:line="276"/>
-              <w:rPr>
-                <w:rFonts w:ascii="BC Sans" w:hAnsi="BC Sans"/>
-                <w:sz w:val="20"/>
-                <w:szCs w:val="20"/>
-              </w:rPr>
-            </w:pPr>
-            <w:r>
-              <w:rPr>
-                <w:rFonts w:ascii="BC Sans" w:hAnsi="BC Sans"/>
-                <w:bCs w:val="false"/>
-                <w:iCs w:val="false"/>
-                <w:sz w:val="20"/>
-                <w:szCs w:val="20"/>
-              </w:rPr>
-              <w:t>{d.soilToRemoveAverageDepth:ifEM():show(.noData)} {d.soilToRemoveAverageDepth :ifNEM():show(m)}</w:t>
-            </w:r>
-          </w:p>
-        </w:tc>
-      </w:tr>
-    </w:tbl>
-    <w:p>
-      <w:pPr>
-        <w:pStyle w:val="TextBody"/>
-        <w:rPr/>
-      </w:pPr>
-      <w:r>
-        <w:rPr/>
-      </w:r>
-    </w:p>
-    <w:tbl>
-      <w:tblPr>
-        <w:tblW w:w="5000" w:type="pct"/>
-        <w:jc w:val="left"/>
-        <w:tblInd w:w="0" w:type="dxa"/>
-        <w:tblLayout w:type="fixed"/>
-        <w:tblCellMar>
-          <w:top w:w="57" w:type="dxa"/>
-          <w:left w:w="57" w:type="dxa"/>
-          <w:bottom w:w="170" w:type="dxa"/>
-          <w:right w:w="57" w:type="dxa"/>
-        </w:tblCellMar>
-      </w:tblPr>
-      <w:tblGrid>
-        <w:gridCol w:w="3637"/>
-        <w:gridCol w:w="7254"/>
-      </w:tblGrid>
-      <w:tr>
-        <w:trPr/>
-        <w:tc>
-          <w:tcPr>
-            <w:tcW w:w="3637" w:type="dxa"/>
-            <w:tcBorders/>
-          </w:tcPr>
-          <w:p>
-            <w:pPr>
-              <w:pStyle w:val="TableContents"/>
-              <w:keepNext w:val="true"/>
-              <w:widowControl w:val="false"/>
-              <w:spacing w:lineRule="auto" w:line="276"/>
-              <w:rPr>
-                <w:rFonts w:ascii="BC Sans" w:hAnsi="BC Sans"/>
-                <w:sz w:val="20"/>
-                <w:szCs w:val="20"/>
-              </w:rPr>
-            </w:pPr>
-            <w:r>
-              <w:rPr>
-                <w:rFonts w:ascii="BC Sans" w:hAnsi="BC Sans"/>
-                <w:sz w:val="20"/>
-                <w:szCs w:val="20"/>
-              </w:rPr>
-            </w:r>
-          </w:p>
-        </w:tc>
-        <w:tc>
-          <w:tcPr>
-            <w:tcW w:w="7254" w:type="dxa"/>
-            <w:tcBorders/>
-          </w:tcPr>
-          <w:p>
-            <w:pPr>
-              <w:pStyle w:val="TableContents"/>
-              <w:widowControl w:val="false"/>
-              <w:spacing w:lineRule="auto" w:line="276"/>
-              <w:rPr>
-                <w:rFonts w:ascii="BC Sans" w:hAnsi="BC Sans"/>
-                <w:sz w:val="20"/>
-                <w:szCs w:val="20"/>
-              </w:rPr>
-            </w:pPr>
-            <w:r>
-              <w:rPr>
-                <w:rFonts w:ascii="BC Sans" w:hAnsi="BC Sans"/>
-                <w:b/>
-                <w:bCs w:val="false"/>
-                <w:iCs w:val="false"/>
-                <w:sz w:val="20"/>
-                <w:szCs w:val="20"/>
-              </w:rPr>
-              <w:t>Soil already Removed</w:t>
-            </w:r>
-          </w:p>
-        </w:tc>
-      </w:tr>
-      <w:tr>
-        <w:trPr/>
-        <w:tc>
-          <w:tcPr>
-            <w:tcW w:w="3637" w:type="dxa"/>
-            <w:tcBorders/>
-          </w:tcPr>
-          <w:p>
-            <w:pPr>
-              <w:pStyle w:val="TableContents"/>
-              <w:keepNext w:val="true"/>
-              <w:widowControl w:val="false"/>
-              <w:spacing w:lineRule="auto" w:line="276"/>
-              <w:rPr>
-                <w:rFonts w:ascii="BC Sans" w:hAnsi="BC Sans"/>
-                <w:sz w:val="20"/>
-                <w:szCs w:val="20"/>
-              </w:rPr>
-            </w:pPr>
-            <w:r>
-              <w:rPr>
-                <w:rFonts w:ascii="BC Sans" w:hAnsi="BC Sans"/>
-                <w:b/>
-                <w:bCs w:val="false"/>
-                <w:iCs w:val="false"/>
-                <w:sz w:val="20"/>
-                <w:szCs w:val="20"/>
-              </w:rPr>
-              <w:t>Volume</w:t>
-            </w:r>
-          </w:p>
-        </w:tc>
-        <w:tc>
-          <w:tcPr>
-            <w:tcW w:w="7254" w:type="dxa"/>
-            <w:tcBorders/>
-          </w:tcPr>
-          <w:p>
-            <w:pPr>
-              <w:pStyle w:val="TableContents"/>
-              <w:widowControl w:val="false"/>
-              <w:spacing w:lineRule="auto" w:line="276"/>
-              <w:rPr>
-                <w:rFonts w:ascii="BC Sans" w:hAnsi="BC Sans"/>
-                <w:sz w:val="20"/>
-                <w:szCs w:val="20"/>
-              </w:rPr>
-            </w:pPr>
-            <w:r>
-              <w:rPr>
-                <w:rFonts w:ascii="BC Sans" w:hAnsi="BC Sans"/>
-                <w:bCs w:val="false"/>
-                <w:iCs w:val="false"/>
-                <w:sz w:val="20"/>
-                <w:szCs w:val="20"/>
-              </w:rPr>
-              <w:t>{d.soilAlreadyRemovedVolume:ifEM():show(.noData)} {d. soilAlreadyRemovedVolume:ifEM():hideBegin}m</w:t>
-            </w:r>
-            <w:r>
-              <w:rPr>
-                <w:rFonts w:ascii="BC Sans" w:hAnsi="BC Sans"/>
-                <w:bCs w:val="false"/>
-                <w:iCs w:val="false"/>
-                <w:sz w:val="20"/>
-                <w:szCs w:val="20"/>
-                <w:vertAlign w:val="superscript"/>
-              </w:rPr>
-              <w:t>3</w:t>
-            </w:r>
-            <w:r>
-              <w:rPr>
-                <w:rFonts w:ascii="BC Sans" w:hAnsi="BC Sans"/>
-                <w:bCs w:val="false"/>
-                <w:iCs w:val="false"/>
-                <w:position w:val="0"/>
-                <w:sz w:val="20"/>
-                <w:sz w:val="20"/>
-                <w:szCs w:val="20"/>
-                <w:vertAlign w:val="baseline"/>
-              </w:rPr>
-              <w:t>{d.soilAlreadyRemovedVolume:ifNEM():hideEnd}</w:t>
-            </w:r>
-          </w:p>
-        </w:tc>
-      </w:tr>
-      <w:tr>
-        <w:trPr/>
-        <w:tc>
-          <w:tcPr>
-            <w:tcW w:w="3637" w:type="dxa"/>
-            <w:tcBorders/>
-          </w:tcPr>
-          <w:p>
-            <w:pPr>
-              <w:pStyle w:val="TableContents"/>
-              <w:keepNext w:val="true"/>
-              <w:widowControl w:val="false"/>
-              <w:spacing w:lineRule="auto" w:line="276"/>
-              <w:rPr>
-                <w:rFonts w:ascii="BC Sans" w:hAnsi="BC Sans"/>
-                <w:sz w:val="20"/>
-                <w:szCs w:val="20"/>
-              </w:rPr>
-            </w:pPr>
-            <w:r>
-              <w:rPr>
-                <w:rFonts w:ascii="BC Sans" w:hAnsi="BC Sans"/>
-                <w:b/>
-                <w:bCs w:val="false"/>
-                <w:iCs w:val="false"/>
-                <w:sz w:val="20"/>
-                <w:szCs w:val="20"/>
-              </w:rPr>
-              <w:t>Area</w:t>
-            </w:r>
-          </w:p>
-        </w:tc>
-        <w:tc>
-          <w:tcPr>
-            <w:tcW w:w="7254" w:type="dxa"/>
-            <w:tcBorders/>
-          </w:tcPr>
-          <w:p>
-            <w:pPr>
-              <w:pStyle w:val="TableContents"/>
-              <w:widowControl w:val="false"/>
-              <w:spacing w:lineRule="auto" w:line="276"/>
-              <w:rPr>
-                <w:rFonts w:ascii="BC Sans" w:hAnsi="BC Sans"/>
-                <w:sz w:val="20"/>
-                <w:szCs w:val="20"/>
-              </w:rPr>
-            </w:pPr>
-            <w:r>
-              <w:rPr>
-                <w:rFonts w:ascii="BC Sans" w:hAnsi="BC Sans"/>
-                <w:bCs w:val="false"/>
-                <w:iCs w:val="false"/>
-                <w:sz w:val="20"/>
-                <w:szCs w:val="20"/>
-              </w:rPr>
-              <w:t>{d.soilAlreadyRemovedArea:ifEM():show(.noData)} {d.soilAlreadyRemovedArea:ifEM():hideBegin}m</w:t>
-            </w:r>
-            <w:r>
-              <w:rPr>
-                <w:rFonts w:ascii="BC Sans" w:hAnsi="BC Sans"/>
-                <w:bCs w:val="false"/>
-                <w:iCs w:val="false"/>
-                <w:sz w:val="20"/>
-                <w:szCs w:val="20"/>
-                <w:vertAlign w:val="superscript"/>
-              </w:rPr>
-              <w:t>2</w:t>
-            </w:r>
-            <w:r>
-              <w:rPr>
-                <w:rFonts w:ascii="BC Sans" w:hAnsi="BC Sans"/>
-                <w:bCs w:val="false"/>
-                <w:iCs w:val="false"/>
-                <w:position w:val="0"/>
-                <w:sz w:val="20"/>
-                <w:sz w:val="20"/>
-                <w:szCs w:val="20"/>
-                <w:vertAlign w:val="baseline"/>
-              </w:rPr>
-              <w:t>{d.soilAlreadyRemovedArea:ifNEM():hideEnd}</w:t>
-            </w:r>
-          </w:p>
-        </w:tc>
-      </w:tr>
-      <w:tr>
-        <w:trPr/>
-        <w:tc>
-          <w:tcPr>
-            <w:tcW w:w="3637" w:type="dxa"/>
-            <w:tcBorders/>
-          </w:tcPr>
-          <w:p>
-            <w:pPr>
-              <w:pStyle w:val="TableContents"/>
-              <w:keepNext w:val="true"/>
-              <w:widowControl w:val="false"/>
-              <w:spacing w:lineRule="auto" w:line="276"/>
-              <w:rPr>
-                <w:rFonts w:ascii="BC Sans" w:hAnsi="BC Sans"/>
-                <w:sz w:val="20"/>
-                <w:szCs w:val="20"/>
-              </w:rPr>
-            </w:pPr>
-            <w:r>
-              <w:rPr>
-                <w:rFonts w:ascii="BC Sans" w:hAnsi="BC Sans"/>
-                <w:b/>
-                <w:bCs w:val="false"/>
-                <w:iCs w:val="false"/>
-                <w:sz w:val="20"/>
-                <w:szCs w:val="20"/>
-              </w:rPr>
-              <w:t>Maximum Depth</w:t>
-            </w:r>
-          </w:p>
-        </w:tc>
-        <w:tc>
-          <w:tcPr>
-            <w:tcW w:w="7254" w:type="dxa"/>
-            <w:tcBorders/>
-          </w:tcPr>
-          <w:p>
-            <w:pPr>
-              <w:pStyle w:val="TableContents"/>
-              <w:widowControl w:val="false"/>
-              <w:spacing w:lineRule="auto" w:line="276"/>
-              <w:rPr>
-                <w:rFonts w:ascii="BC Sans" w:hAnsi="BC Sans"/>
-                <w:sz w:val="20"/>
-                <w:szCs w:val="20"/>
-              </w:rPr>
-            </w:pPr>
-            <w:r>
-              <w:rPr>
-                <w:rFonts w:ascii="BC Sans" w:hAnsi="BC Sans"/>
-                <w:bCs w:val="false"/>
-                <w:iCs w:val="false"/>
-                <w:sz w:val="20"/>
-                <w:szCs w:val="20"/>
-              </w:rPr>
-              <w:t>{d.soilAlreadyRemovedMaximumDepth:ifEM():show(.noData)} {d. soilAlreadyRemovedMaximumDepth:ifNEM():show(m)}</w:t>
-            </w:r>
-          </w:p>
-        </w:tc>
-      </w:tr>
-      <w:tr>
-        <w:trPr/>
-        <w:tc>
-          <w:tcPr>
-            <w:tcW w:w="3637" w:type="dxa"/>
-            <w:tcBorders/>
-          </w:tcPr>
-          <w:p>
-            <w:pPr>
-              <w:pStyle w:val="TableContents"/>
-              <w:widowControl w:val="false"/>
-              <w:spacing w:lineRule="auto" w:line="276"/>
-              <w:rPr>
-                <w:rFonts w:ascii="BC Sans" w:hAnsi="BC Sans"/>
-                <w:sz w:val="20"/>
-                <w:szCs w:val="20"/>
-              </w:rPr>
-            </w:pPr>
-            <w:r>
-              <w:rPr>
-                <w:rFonts w:ascii="BC Sans" w:hAnsi="BC Sans"/>
-                <w:b/>
-                <w:bCs w:val="false"/>
-                <w:iCs w:val="false"/>
-                <w:sz w:val="20"/>
-                <w:szCs w:val="20"/>
-              </w:rPr>
-              <w:t>Average Depth</w:t>
-            </w:r>
-          </w:p>
-        </w:tc>
-        <w:tc>
-          <w:tcPr>
-            <w:tcW w:w="7254" w:type="dxa"/>
-            <w:tcBorders/>
-          </w:tcPr>
-          <w:p>
-            <w:pPr>
-              <w:pStyle w:val="TableContents"/>
-              <w:widowControl w:val="false"/>
-              <w:spacing w:lineRule="auto" w:line="276"/>
-              <w:rPr>
-                <w:rFonts w:ascii="BC Sans" w:hAnsi="BC Sans"/>
-                <w:sz w:val="20"/>
-                <w:szCs w:val="20"/>
-              </w:rPr>
-            </w:pPr>
-            <w:r>
-              <w:rPr>
-                <w:rFonts w:ascii="BC Sans" w:hAnsi="BC Sans"/>
-                <w:bCs w:val="false"/>
-                <w:iCs w:val="false"/>
-                <w:sz w:val="20"/>
-                <w:szCs w:val="20"/>
-              </w:rPr>
-              <w:t>{d.soilAlreadyRemovedAverageDepth:ifEM():show(.noData)} {d. soilAlreadyRemovedAverageDepth:ifNEM():show(m)}</w:t>
             </w:r>
           </w:p>
         </w:tc>
@@ -5732,6 +4832,782 @@
           <w:p>
             <w:pPr>
               <w:pStyle w:val="TableContents"/>
+              <w:keepNext w:val="true"/>
+              <w:widowControl w:val="false"/>
+              <w:spacing w:lineRule="auto" w:line="276"/>
+              <w:rPr>
+                <w:rFonts w:ascii="BC Sans" w:hAnsi="BC Sans"/>
+                <w:sz w:val="20"/>
+                <w:szCs w:val="20"/>
+              </w:rPr>
+            </w:pPr>
+            <w:r>
+              <w:rPr>
+                <w:rFonts w:ascii="BC Sans" w:hAnsi="BC Sans"/>
+                <w:sz w:val="20"/>
+                <w:szCs w:val="20"/>
+              </w:rPr>
+            </w:r>
+          </w:p>
+        </w:tc>
+        <w:tc>
+          <w:tcPr>
+            <w:tcW w:w="7254" w:type="dxa"/>
+            <w:tcBorders/>
+          </w:tcPr>
+          <w:p>
+            <w:pPr>
+              <w:pStyle w:val="TableContents"/>
+              <w:widowControl w:val="false"/>
+              <w:spacing w:lineRule="auto" w:line="276"/>
+              <w:rPr>
+                <w:b/>
+                <w:bCs w:val="false"/>
+                <w:i w:val="false"/>
+                <w:i w:val="false"/>
+                <w:iCs w:val="false"/>
+                <w:sz w:val="24"/>
+                <w:szCs w:val="24"/>
+              </w:rPr>
+            </w:pPr>
+            <w:r>
+              <w:rPr>
+                <w:rFonts w:ascii="BC Sans" w:hAnsi="BC Sans"/>
+                <w:b/>
+                <w:bCs w:val="false"/>
+                <w:iCs w:val="false"/>
+                <w:sz w:val="20"/>
+                <w:szCs w:val="20"/>
+              </w:rPr>
+              <w:t>Soil to be Removed</w:t>
+            </w:r>
+          </w:p>
+        </w:tc>
+      </w:tr>
+      <w:tr>
+        <w:trPr/>
+        <w:tc>
+          <w:tcPr>
+            <w:tcW w:w="3636" w:type="dxa"/>
+            <w:tcBorders/>
+          </w:tcPr>
+          <w:p>
+            <w:pPr>
+              <w:pStyle w:val="TableContents"/>
+              <w:keepNext w:val="true"/>
+              <w:widowControl w:val="false"/>
+              <w:spacing w:lineRule="auto" w:line="276"/>
+              <w:rPr>
+                <w:rFonts w:ascii="BC Sans" w:hAnsi="BC Sans"/>
+                <w:b/>
+                <w:bCs w:val="false"/>
+                <w:i w:val="false"/>
+                <w:i w:val="false"/>
+                <w:iCs w:val="false"/>
+                <w:sz w:val="20"/>
+                <w:szCs w:val="24"/>
+              </w:rPr>
+            </w:pPr>
+            <w:r>
+              <w:rPr>
+                <w:rFonts w:ascii="BC Sans" w:hAnsi="BC Sans"/>
+                <w:b/>
+                <w:bCs w:val="false"/>
+                <w:iCs w:val="false"/>
+                <w:sz w:val="20"/>
+                <w:szCs w:val="24"/>
+              </w:rPr>
+              <w:t>Volume</w:t>
+            </w:r>
+          </w:p>
+        </w:tc>
+        <w:tc>
+          <w:tcPr>
+            <w:tcW w:w="7254" w:type="dxa"/>
+            <w:tcBorders/>
+          </w:tcPr>
+          <w:p>
+            <w:pPr>
+              <w:pStyle w:val="TableContents"/>
+              <w:widowControl w:val="false"/>
+              <w:spacing w:lineRule="auto" w:line="276"/>
+              <w:rPr>
+                <w:rFonts w:ascii="BC Sans" w:hAnsi="BC Sans"/>
+                <w:sz w:val="20"/>
+                <w:szCs w:val="20"/>
+              </w:rPr>
+            </w:pPr>
+            <w:r>
+              <w:rPr>
+                <w:rFonts w:ascii="BC Sans" w:hAnsi="BC Sans"/>
+                <w:bCs w:val="false"/>
+                <w:iCs w:val="false"/>
+                <w:sz w:val="20"/>
+                <w:szCs w:val="20"/>
+              </w:rPr>
+              <w:t>{d.soilToRemoveVolume:ifEM():show(.noData)} {d.soilToRemoveVolume:ifEM():hideBegin}m</w:t>
+            </w:r>
+            <w:r>
+              <w:rPr>
+                <w:rFonts w:ascii="BC Sans" w:hAnsi="BC Sans"/>
+                <w:bCs w:val="false"/>
+                <w:iCs w:val="false"/>
+                <w:sz w:val="20"/>
+                <w:szCs w:val="20"/>
+                <w:vertAlign w:val="superscript"/>
+              </w:rPr>
+              <w:t>3</w:t>
+            </w:r>
+            <w:r>
+              <w:rPr>
+                <w:rFonts w:ascii="BC Sans" w:hAnsi="BC Sans"/>
+                <w:bCs w:val="false"/>
+                <w:iCs w:val="false"/>
+                <w:position w:val="0"/>
+                <w:sz w:val="20"/>
+                <w:sz w:val="20"/>
+                <w:szCs w:val="20"/>
+                <w:vertAlign w:val="baseline"/>
+              </w:rPr>
+              <w:t>{d.soilToRemoveVolume:ifNEM():hideEnd}</w:t>
+            </w:r>
+          </w:p>
+        </w:tc>
+      </w:tr>
+      <w:tr>
+        <w:trPr/>
+        <w:tc>
+          <w:tcPr>
+            <w:tcW w:w="3636" w:type="dxa"/>
+            <w:tcBorders/>
+          </w:tcPr>
+          <w:p>
+            <w:pPr>
+              <w:pStyle w:val="TableContents"/>
+              <w:keepNext w:val="true"/>
+              <w:widowControl w:val="false"/>
+              <w:spacing w:lineRule="auto" w:line="276"/>
+              <w:rPr>
+                <w:rFonts w:ascii="BC Sans" w:hAnsi="BC Sans"/>
+                <w:b/>
+                <w:bCs w:val="false"/>
+                <w:i w:val="false"/>
+                <w:i w:val="false"/>
+                <w:iCs w:val="false"/>
+                <w:sz w:val="20"/>
+                <w:szCs w:val="24"/>
+              </w:rPr>
+            </w:pPr>
+            <w:r>
+              <w:rPr>
+                <w:rFonts w:ascii="BC Sans" w:hAnsi="BC Sans"/>
+                <w:b/>
+                <w:bCs w:val="false"/>
+                <w:iCs w:val="false"/>
+                <w:sz w:val="20"/>
+                <w:szCs w:val="24"/>
+              </w:rPr>
+              <w:t>Area</w:t>
+            </w:r>
+          </w:p>
+        </w:tc>
+        <w:tc>
+          <w:tcPr>
+            <w:tcW w:w="7254" w:type="dxa"/>
+            <w:tcBorders/>
+          </w:tcPr>
+          <w:p>
+            <w:pPr>
+              <w:pStyle w:val="TableContents"/>
+              <w:widowControl w:val="false"/>
+              <w:spacing w:lineRule="auto" w:line="276"/>
+              <w:rPr>
+                <w:rFonts w:ascii="BC Sans" w:hAnsi="BC Sans"/>
+                <w:sz w:val="20"/>
+                <w:szCs w:val="20"/>
+              </w:rPr>
+            </w:pPr>
+            <w:r>
+              <w:rPr>
+                <w:rFonts w:ascii="BC Sans" w:hAnsi="BC Sans"/>
+                <w:bCs w:val="false"/>
+                <w:iCs w:val="false"/>
+                <w:sz w:val="20"/>
+                <w:szCs w:val="20"/>
+              </w:rPr>
+              <w:t>{d.soilToRemoveArea:ifEM():show(.noData)} {d.soilToRemoveArea:ifEM():hideBegin}m</w:t>
+            </w:r>
+            <w:r>
+              <w:rPr>
+                <w:rFonts w:ascii="BC Sans" w:hAnsi="BC Sans"/>
+                <w:bCs w:val="false"/>
+                <w:iCs w:val="false"/>
+                <w:sz w:val="20"/>
+                <w:szCs w:val="20"/>
+                <w:vertAlign w:val="superscript"/>
+              </w:rPr>
+              <w:t>2</w:t>
+            </w:r>
+            <w:r>
+              <w:rPr>
+                <w:rFonts w:ascii="BC Sans" w:hAnsi="BC Sans"/>
+                <w:bCs w:val="false"/>
+                <w:iCs w:val="false"/>
+                <w:position w:val="0"/>
+                <w:sz w:val="20"/>
+                <w:sz w:val="20"/>
+                <w:szCs w:val="20"/>
+                <w:vertAlign w:val="baseline"/>
+              </w:rPr>
+              <w:t>{d.soilToRemoveArea:ifNEM():hideEnd}</w:t>
+            </w:r>
+          </w:p>
+        </w:tc>
+      </w:tr>
+      <w:tr>
+        <w:trPr/>
+        <w:tc>
+          <w:tcPr>
+            <w:tcW w:w="3636" w:type="dxa"/>
+            <w:tcBorders/>
+          </w:tcPr>
+          <w:p>
+            <w:pPr>
+              <w:pStyle w:val="TableContents"/>
+              <w:keepNext w:val="true"/>
+              <w:widowControl w:val="false"/>
+              <w:spacing w:lineRule="auto" w:line="276"/>
+              <w:rPr>
+                <w:rFonts w:ascii="BC Sans" w:hAnsi="BC Sans"/>
+                <w:b/>
+                <w:bCs w:val="false"/>
+                <w:i w:val="false"/>
+                <w:i w:val="false"/>
+                <w:iCs w:val="false"/>
+                <w:sz w:val="20"/>
+                <w:szCs w:val="24"/>
+              </w:rPr>
+            </w:pPr>
+            <w:r>
+              <w:rPr>
+                <w:rFonts w:ascii="BC Sans" w:hAnsi="BC Sans"/>
+                <w:b/>
+                <w:bCs w:val="false"/>
+                <w:iCs w:val="false"/>
+                <w:sz w:val="20"/>
+                <w:szCs w:val="24"/>
+              </w:rPr>
+              <w:t>Maximum Depth</w:t>
+            </w:r>
+          </w:p>
+        </w:tc>
+        <w:tc>
+          <w:tcPr>
+            <w:tcW w:w="7254" w:type="dxa"/>
+            <w:tcBorders/>
+          </w:tcPr>
+          <w:p>
+            <w:pPr>
+              <w:pStyle w:val="TableContents"/>
+              <w:widowControl w:val="false"/>
+              <w:spacing w:lineRule="auto" w:line="276"/>
+              <w:rPr>
+                <w:rFonts w:ascii="BC Sans" w:hAnsi="BC Sans"/>
+                <w:sz w:val="20"/>
+                <w:szCs w:val="20"/>
+              </w:rPr>
+            </w:pPr>
+            <w:r>
+              <w:rPr>
+                <w:rFonts w:ascii="BC Sans" w:hAnsi="BC Sans"/>
+                <w:bCs w:val="false"/>
+                <w:iCs w:val="false"/>
+                <w:sz w:val="20"/>
+                <w:szCs w:val="20"/>
+              </w:rPr>
+              <w:t>{d.soilToRemoveMaximumDepth:ifEM():show(.noData)} {d.soilToRemoveMaximumDepth:ifNEM():show(m)}</w:t>
+            </w:r>
+          </w:p>
+        </w:tc>
+      </w:tr>
+      <w:tr>
+        <w:trPr/>
+        <w:tc>
+          <w:tcPr>
+            <w:tcW w:w="3636" w:type="dxa"/>
+            <w:tcBorders/>
+          </w:tcPr>
+          <w:p>
+            <w:pPr>
+              <w:pStyle w:val="TableContents"/>
+              <w:widowControl w:val="false"/>
+              <w:spacing w:lineRule="auto" w:line="276"/>
+              <w:rPr>
+                <w:rFonts w:ascii="BC Sans" w:hAnsi="BC Sans"/>
+                <w:b/>
+                <w:bCs w:val="false"/>
+                <w:i w:val="false"/>
+                <w:i w:val="false"/>
+                <w:iCs w:val="false"/>
+                <w:sz w:val="20"/>
+                <w:szCs w:val="24"/>
+              </w:rPr>
+            </w:pPr>
+            <w:r>
+              <w:rPr>
+                <w:rFonts w:ascii="BC Sans" w:hAnsi="BC Sans"/>
+                <w:b/>
+                <w:bCs w:val="false"/>
+                <w:iCs w:val="false"/>
+                <w:sz w:val="20"/>
+                <w:szCs w:val="24"/>
+              </w:rPr>
+              <w:t>Average Depth</w:t>
+            </w:r>
+          </w:p>
+        </w:tc>
+        <w:tc>
+          <w:tcPr>
+            <w:tcW w:w="7254" w:type="dxa"/>
+            <w:tcBorders/>
+          </w:tcPr>
+          <w:p>
+            <w:pPr>
+              <w:pStyle w:val="TableContents"/>
+              <w:widowControl w:val="false"/>
+              <w:spacing w:lineRule="auto" w:line="276"/>
+              <w:rPr>
+                <w:rFonts w:ascii="BC Sans" w:hAnsi="BC Sans"/>
+                <w:sz w:val="20"/>
+                <w:szCs w:val="20"/>
+              </w:rPr>
+            </w:pPr>
+            <w:r>
+              <w:rPr>
+                <w:rFonts w:ascii="BC Sans" w:hAnsi="BC Sans"/>
+                <w:bCs w:val="false"/>
+                <w:iCs w:val="false"/>
+                <w:sz w:val="20"/>
+                <w:szCs w:val="20"/>
+              </w:rPr>
+              <w:t>{d.soilToRemoveAverageDepth:ifEM():show(.noData)} {d.soilToRemoveAverageDepth :ifNEM():show(m)}</w:t>
+            </w:r>
+          </w:p>
+        </w:tc>
+      </w:tr>
+    </w:tbl>
+    <w:p>
+      <w:pPr>
+        <w:pStyle w:val="TextBody"/>
+        <w:rPr/>
+      </w:pPr>
+      <w:r>
+        <w:rPr/>
+      </w:r>
+    </w:p>
+    <w:tbl>
+      <w:tblPr>
+        <w:tblW w:w="5000" w:type="pct"/>
+        <w:jc w:val="left"/>
+        <w:tblInd w:w="0" w:type="dxa"/>
+        <w:tblLayout w:type="fixed"/>
+        <w:tblCellMar>
+          <w:top w:w="57" w:type="dxa"/>
+          <w:left w:w="57" w:type="dxa"/>
+          <w:bottom w:w="170" w:type="dxa"/>
+          <w:right w:w="57" w:type="dxa"/>
+        </w:tblCellMar>
+      </w:tblPr>
+      <w:tblGrid>
+        <w:gridCol w:w="3636"/>
+        <w:gridCol w:w="7254"/>
+      </w:tblGrid>
+      <w:tr>
+        <w:trPr/>
+        <w:tc>
+          <w:tcPr>
+            <w:tcW w:w="3636" w:type="dxa"/>
+            <w:tcBorders/>
+          </w:tcPr>
+          <w:p>
+            <w:pPr>
+              <w:pStyle w:val="TableContents"/>
+              <w:keepNext w:val="true"/>
+              <w:widowControl w:val="false"/>
+              <w:spacing w:lineRule="auto" w:line="276"/>
+              <w:rPr>
+                <w:rFonts w:ascii="BC Sans" w:hAnsi="BC Sans"/>
+                <w:sz w:val="20"/>
+                <w:szCs w:val="20"/>
+              </w:rPr>
+            </w:pPr>
+            <w:r>
+              <w:rPr>
+                <w:rFonts w:ascii="BC Sans" w:hAnsi="BC Sans"/>
+                <w:sz w:val="20"/>
+                <w:szCs w:val="20"/>
+              </w:rPr>
+            </w:r>
+          </w:p>
+        </w:tc>
+        <w:tc>
+          <w:tcPr>
+            <w:tcW w:w="7254" w:type="dxa"/>
+            <w:tcBorders/>
+          </w:tcPr>
+          <w:p>
+            <w:pPr>
+              <w:pStyle w:val="TableContents"/>
+              <w:widowControl w:val="false"/>
+              <w:spacing w:lineRule="auto" w:line="276"/>
+              <w:rPr>
+                <w:rFonts w:ascii="BC Sans" w:hAnsi="BC Sans"/>
+                <w:sz w:val="20"/>
+                <w:szCs w:val="20"/>
+              </w:rPr>
+            </w:pPr>
+            <w:r>
+              <w:rPr>
+                <w:rFonts w:ascii="BC Sans" w:hAnsi="BC Sans"/>
+                <w:b/>
+                <w:bCs w:val="false"/>
+                <w:iCs w:val="false"/>
+                <w:sz w:val="20"/>
+                <w:szCs w:val="20"/>
+              </w:rPr>
+              <w:t>Soil already Removed</w:t>
+            </w:r>
+          </w:p>
+        </w:tc>
+      </w:tr>
+      <w:tr>
+        <w:trPr/>
+        <w:tc>
+          <w:tcPr>
+            <w:tcW w:w="3636" w:type="dxa"/>
+            <w:tcBorders/>
+          </w:tcPr>
+          <w:p>
+            <w:pPr>
+              <w:pStyle w:val="TableContents"/>
+              <w:keepNext w:val="true"/>
+              <w:widowControl w:val="false"/>
+              <w:spacing w:lineRule="auto" w:line="276"/>
+              <w:rPr>
+                <w:rFonts w:ascii="BC Sans" w:hAnsi="BC Sans"/>
+                <w:sz w:val="20"/>
+                <w:szCs w:val="20"/>
+              </w:rPr>
+            </w:pPr>
+            <w:r>
+              <w:rPr>
+                <w:rFonts w:ascii="BC Sans" w:hAnsi="BC Sans"/>
+                <w:b/>
+                <w:bCs w:val="false"/>
+                <w:iCs w:val="false"/>
+                <w:sz w:val="20"/>
+                <w:szCs w:val="20"/>
+              </w:rPr>
+              <w:t>Volume</w:t>
+            </w:r>
+          </w:p>
+        </w:tc>
+        <w:tc>
+          <w:tcPr>
+            <w:tcW w:w="7254" w:type="dxa"/>
+            <w:tcBorders/>
+          </w:tcPr>
+          <w:p>
+            <w:pPr>
+              <w:pStyle w:val="TableContents"/>
+              <w:widowControl w:val="false"/>
+              <w:spacing w:lineRule="auto" w:line="276"/>
+              <w:rPr>
+                <w:rFonts w:ascii="BC Sans" w:hAnsi="BC Sans"/>
+                <w:sz w:val="20"/>
+                <w:szCs w:val="20"/>
+              </w:rPr>
+            </w:pPr>
+            <w:r>
+              <w:rPr>
+                <w:rFonts w:ascii="BC Sans" w:hAnsi="BC Sans"/>
+                <w:bCs w:val="false"/>
+                <w:iCs w:val="false"/>
+                <w:sz w:val="20"/>
+                <w:szCs w:val="20"/>
+              </w:rPr>
+              <w:t>{d.soilAlreadyRemovedVolume:ifEM():show(.noData)} {d. soilAlreadyRemovedVolume:ifEM():hideBegin}m</w:t>
+            </w:r>
+            <w:r>
+              <w:rPr>
+                <w:rFonts w:ascii="BC Sans" w:hAnsi="BC Sans"/>
+                <w:bCs w:val="false"/>
+                <w:iCs w:val="false"/>
+                <w:sz w:val="20"/>
+                <w:szCs w:val="20"/>
+                <w:vertAlign w:val="superscript"/>
+              </w:rPr>
+              <w:t>3</w:t>
+            </w:r>
+            <w:r>
+              <w:rPr>
+                <w:rFonts w:ascii="BC Sans" w:hAnsi="BC Sans"/>
+                <w:bCs w:val="false"/>
+                <w:iCs w:val="false"/>
+                <w:position w:val="0"/>
+                <w:sz w:val="20"/>
+                <w:sz w:val="20"/>
+                <w:szCs w:val="20"/>
+                <w:vertAlign w:val="baseline"/>
+              </w:rPr>
+              <w:t>{d.soilAlreadyRemovedVolume:ifNEM():hideEnd}</w:t>
+            </w:r>
+          </w:p>
+        </w:tc>
+      </w:tr>
+      <w:tr>
+        <w:trPr/>
+        <w:tc>
+          <w:tcPr>
+            <w:tcW w:w="3636" w:type="dxa"/>
+            <w:tcBorders/>
+          </w:tcPr>
+          <w:p>
+            <w:pPr>
+              <w:pStyle w:val="TableContents"/>
+              <w:keepNext w:val="true"/>
+              <w:widowControl w:val="false"/>
+              <w:spacing w:lineRule="auto" w:line="276"/>
+              <w:rPr>
+                <w:rFonts w:ascii="BC Sans" w:hAnsi="BC Sans"/>
+                <w:sz w:val="20"/>
+                <w:szCs w:val="20"/>
+              </w:rPr>
+            </w:pPr>
+            <w:r>
+              <w:rPr>
+                <w:rFonts w:ascii="BC Sans" w:hAnsi="BC Sans"/>
+                <w:b/>
+                <w:bCs w:val="false"/>
+                <w:iCs w:val="false"/>
+                <w:sz w:val="20"/>
+                <w:szCs w:val="20"/>
+              </w:rPr>
+              <w:t>Area</w:t>
+            </w:r>
+          </w:p>
+        </w:tc>
+        <w:tc>
+          <w:tcPr>
+            <w:tcW w:w="7254" w:type="dxa"/>
+            <w:tcBorders/>
+          </w:tcPr>
+          <w:p>
+            <w:pPr>
+              <w:pStyle w:val="TableContents"/>
+              <w:widowControl w:val="false"/>
+              <w:spacing w:lineRule="auto" w:line="276"/>
+              <w:rPr>
+                <w:rFonts w:ascii="BC Sans" w:hAnsi="BC Sans"/>
+                <w:sz w:val="20"/>
+                <w:szCs w:val="20"/>
+              </w:rPr>
+            </w:pPr>
+            <w:r>
+              <w:rPr>
+                <w:rFonts w:ascii="BC Sans" w:hAnsi="BC Sans"/>
+                <w:bCs w:val="false"/>
+                <w:iCs w:val="false"/>
+                <w:sz w:val="20"/>
+                <w:szCs w:val="20"/>
+              </w:rPr>
+              <w:t>{d.soilAlreadyRemovedArea:ifEM():show(.noData)} {d.soilAlreadyRemovedArea:ifEM():hideBegin}m</w:t>
+            </w:r>
+            <w:r>
+              <w:rPr>
+                <w:rFonts w:ascii="BC Sans" w:hAnsi="BC Sans"/>
+                <w:bCs w:val="false"/>
+                <w:iCs w:val="false"/>
+                <w:sz w:val="20"/>
+                <w:szCs w:val="20"/>
+                <w:vertAlign w:val="superscript"/>
+              </w:rPr>
+              <w:t>2</w:t>
+            </w:r>
+            <w:r>
+              <w:rPr>
+                <w:rFonts w:ascii="BC Sans" w:hAnsi="BC Sans"/>
+                <w:bCs w:val="false"/>
+                <w:iCs w:val="false"/>
+                <w:position w:val="0"/>
+                <w:sz w:val="20"/>
+                <w:sz w:val="20"/>
+                <w:szCs w:val="20"/>
+                <w:vertAlign w:val="baseline"/>
+              </w:rPr>
+              <w:t>{d.soilAlreadyRemovedArea:ifNEM():hideEnd}</w:t>
+            </w:r>
+          </w:p>
+        </w:tc>
+      </w:tr>
+      <w:tr>
+        <w:trPr/>
+        <w:tc>
+          <w:tcPr>
+            <w:tcW w:w="3636" w:type="dxa"/>
+            <w:tcBorders/>
+          </w:tcPr>
+          <w:p>
+            <w:pPr>
+              <w:pStyle w:val="TableContents"/>
+              <w:keepNext w:val="true"/>
+              <w:widowControl w:val="false"/>
+              <w:spacing w:lineRule="auto" w:line="276"/>
+              <w:rPr>
+                <w:rFonts w:ascii="BC Sans" w:hAnsi="BC Sans"/>
+                <w:sz w:val="20"/>
+                <w:szCs w:val="20"/>
+              </w:rPr>
+            </w:pPr>
+            <w:r>
+              <w:rPr>
+                <w:rFonts w:ascii="BC Sans" w:hAnsi="BC Sans"/>
+                <w:b/>
+                <w:bCs w:val="false"/>
+                <w:iCs w:val="false"/>
+                <w:sz w:val="20"/>
+                <w:szCs w:val="20"/>
+              </w:rPr>
+              <w:t>Maximum Depth</w:t>
+            </w:r>
+          </w:p>
+        </w:tc>
+        <w:tc>
+          <w:tcPr>
+            <w:tcW w:w="7254" w:type="dxa"/>
+            <w:tcBorders/>
+          </w:tcPr>
+          <w:p>
+            <w:pPr>
+              <w:pStyle w:val="TableContents"/>
+              <w:widowControl w:val="false"/>
+              <w:spacing w:lineRule="auto" w:line="276"/>
+              <w:rPr>
+                <w:rFonts w:ascii="BC Sans" w:hAnsi="BC Sans"/>
+                <w:sz w:val="20"/>
+                <w:szCs w:val="20"/>
+              </w:rPr>
+            </w:pPr>
+            <w:r>
+              <w:rPr>
+                <w:rFonts w:ascii="BC Sans" w:hAnsi="BC Sans"/>
+                <w:bCs w:val="false"/>
+                <w:iCs w:val="false"/>
+                <w:sz w:val="20"/>
+                <w:szCs w:val="20"/>
+              </w:rPr>
+              <w:t>{d.soilAlreadyRemovedMaximumDepth:ifEM():show(.noData)} {d. soilAlreadyRemovedMaximumDepth:ifNEM():show(m)}</w:t>
+            </w:r>
+          </w:p>
+        </w:tc>
+      </w:tr>
+      <w:tr>
+        <w:trPr/>
+        <w:tc>
+          <w:tcPr>
+            <w:tcW w:w="3636" w:type="dxa"/>
+            <w:tcBorders/>
+          </w:tcPr>
+          <w:p>
+            <w:pPr>
+              <w:pStyle w:val="TableContents"/>
+              <w:widowControl w:val="false"/>
+              <w:spacing w:lineRule="auto" w:line="276"/>
+              <w:rPr>
+                <w:rFonts w:ascii="BC Sans" w:hAnsi="BC Sans"/>
+                <w:sz w:val="20"/>
+                <w:szCs w:val="20"/>
+              </w:rPr>
+            </w:pPr>
+            <w:r>
+              <w:rPr>
+                <w:rFonts w:ascii="BC Sans" w:hAnsi="BC Sans"/>
+                <w:b/>
+                <w:bCs w:val="false"/>
+                <w:iCs w:val="false"/>
+                <w:sz w:val="20"/>
+                <w:szCs w:val="20"/>
+              </w:rPr>
+              <w:t>Average Depth</w:t>
+            </w:r>
+          </w:p>
+        </w:tc>
+        <w:tc>
+          <w:tcPr>
+            <w:tcW w:w="7254" w:type="dxa"/>
+            <w:tcBorders/>
+          </w:tcPr>
+          <w:p>
+            <w:pPr>
+              <w:pStyle w:val="TableContents"/>
+              <w:widowControl w:val="false"/>
+              <w:spacing w:lineRule="auto" w:line="276"/>
+              <w:rPr>
+                <w:rFonts w:ascii="BC Sans" w:hAnsi="BC Sans"/>
+                <w:sz w:val="20"/>
+                <w:szCs w:val="20"/>
+              </w:rPr>
+            </w:pPr>
+            <w:r>
+              <w:rPr>
+                <w:rFonts w:ascii="BC Sans" w:hAnsi="BC Sans"/>
+                <w:bCs w:val="false"/>
+                <w:iCs w:val="false"/>
+                <w:sz w:val="20"/>
+                <w:szCs w:val="20"/>
+              </w:rPr>
+              <w:t>{d.soilAlreadyRemovedAverageDepth:ifEM():show(.noData)} {d. soilAlreadyRemovedAverageDepth:ifNEM():show(m)}</w:t>
+            </w:r>
+          </w:p>
+        </w:tc>
+      </w:tr>
+    </w:tbl>
+    <w:p>
+      <w:pPr>
+        <w:pStyle w:val="TextBody"/>
+        <w:rPr/>
+      </w:pPr>
+      <w:r>
+        <w:rPr/>
+      </w:r>
+    </w:p>
+    <w:tbl>
+      <w:tblPr>
+        <w:tblW w:w="5000" w:type="pct"/>
+        <w:jc w:val="left"/>
+        <w:tblInd w:w="0" w:type="dxa"/>
+        <w:tblLayout w:type="fixed"/>
+        <w:tblCellMar>
+          <w:top w:w="57" w:type="dxa"/>
+          <w:left w:w="57" w:type="dxa"/>
+          <w:bottom w:w="170" w:type="dxa"/>
+          <w:right w:w="57" w:type="dxa"/>
+        </w:tblCellMar>
+      </w:tblPr>
+      <w:tblGrid>
+        <w:gridCol w:w="3636"/>
+        <w:gridCol w:w="7254"/>
+      </w:tblGrid>
+      <w:tr>
+        <w:trPr/>
+        <w:tc>
+          <w:tcPr>
+            <w:tcW w:w="3636" w:type="dxa"/>
+            <w:tcBorders/>
+          </w:tcPr>
+          <w:p>
+            <w:pPr>
+              <w:pStyle w:val="TableContents"/>
               <w:widowControl w:val="false"/>
               <w:spacing w:lineRule="auto" w:line="276"/>
               <w:rPr>
@@ -7421,7 +7297,27 @@
                 <w:sz w:val="20"/>
                 <w:szCs w:val="20"/>
               </w:rPr>
-              <w:t>{d.soilStructureFarmUseReason:ifEM():show(.noData)}</w:t>
+              <w:t>{d.soilStructureFarmUseReason</w:t>
+            </w:r>
+            <w:r>
+              <w:rPr>
+                <w:rFonts w:ascii="BC Sans" w:hAnsi="BC Sans"/>
+                <w:bCs w:val="false"/>
+                <w:iCs w:val="false"/>
+                <w:sz w:val="20"/>
+                <w:szCs w:val="20"/>
+              </w:rPr>
+              <w:t>:convCRLF</w:t>
+            </w:r>
+            <w:r>
+              <w:rPr>
+                <w:rFonts w:ascii="BC Sans" w:hAnsi="BC Sans"/>
+                <w:bCs/>
+                <w:iCs w:val="false"/>
+                <w:sz w:val="20"/>
+                <w:szCs w:val="20"/>
+              </w:rPr>
+              <w:t>:ifEM():show(.noData)}</w:t>
             </w:r>
           </w:p>
         </w:tc>
@@ -7500,7 +7396,27 @@
                 <w:sz w:val="20"/>
                 <w:szCs w:val="20"/>
               </w:rPr>
-              <w:t>{d.soilStructureResidentialUseReason:ifEM():show(.noData)}</w:t>
+              <w:t>{d.soilStructureResidentialUseReason</w:t>
+            </w:r>
+            <w:r>
+              <w:rPr>
+                <w:rFonts w:ascii="BC Sans" w:hAnsi="BC Sans"/>
+                <w:bCs w:val="false"/>
+                <w:iCs w:val="false"/>
+                <w:sz w:val="20"/>
+                <w:szCs w:val="20"/>
+              </w:rPr>
+              <w:t>:convCRLF</w:t>
+            </w:r>
+            <w:r>
+              <w:rPr>
+                <w:rFonts w:ascii="BC Sans" w:hAnsi="BC Sans"/>
+                <w:bCs/>
+                <w:iCs w:val="false"/>
+                <w:sz w:val="20"/>
+                <w:szCs w:val="20"/>
+              </w:rPr>
+              <w:t>:ifEM():show(.noData)}</w:t>
             </w:r>
           </w:p>
         </w:tc>
@@ -7575,7 +7491,7 @@
                 <w:sz w:val="20"/>
                 <w:szCs w:val="20"/>
               </w:rPr>
-              <w:t>{d.soilAgriParcelActivity:ifEM():show(.noData)}</w:t>
+              <w:t>{d.soilAgriParcelActivity:convCRLF:ifEM():show(.noData)}</w:t>
             </w:r>
           </w:p>
         </w:tc>
@@ -7644,7 +7560,25 @@
                 <w:sz w:val="20"/>
                 <w:szCs w:val="20"/>
               </w:rPr>
-              <w:t>{d.soilStructureResidentialAccessoryUseReason:ifEM():show(.noData)}</w:t>
+              <w:t>{d.soilStructureResidentialAccessoryUseReason</w:t>
+            </w:r>
+            <w:r>
+              <w:rPr>
+                <w:rFonts w:ascii="BC Sans" w:hAnsi="BC Sans"/>
+                <w:bCs w:val="false"/>
+                <w:iCs w:val="false"/>
+                <w:sz w:val="20"/>
+                <w:szCs w:val="20"/>
+              </w:rPr>
+              <w:t>:convCRLF</w:t>
+            </w:r>
+            <w:r>
+              <w:rPr>
+                <w:rFonts w:ascii="BC Sans" w:hAnsi="BC Sans"/>
+                <w:sz w:val="20"/>
+                <w:szCs w:val="20"/>
+              </w:rPr>
+              <w:t>:ifEM():show(.noData)}</w:t>
             </w:r>
           </w:p>
         </w:tc>
@@ -7719,7 +7653,7 @@
                 <w:sz w:val="20"/>
                 <w:szCs w:val="20"/>
               </w:rPr>
-              <w:t>{d.soilStructureOtherUseReason:ifEM():show(.noData)}</w:t>
+              <w:t>{d.soilStructureOtherUseReason:convCRLF:ifEM():show(.noData)}</w:t>
             </w:r>
           </w:p>
         </w:tc>
@@ -8336,7 +8270,7 @@
         <w:szCs w:val="20"/>
         <w:rFonts w:ascii="BC Sans" w:hAnsi="BC Sans"/>
       </w:rPr>
-      <w:t>7</w:t>
+      <w:t>5</w:t>
     </w:r>
     <w:r>
       <w:rPr>

</xml_diff>

<commit_message>
Update question wording for PDF's
</commit_message>
<xml_diff>
--- a/services/templates/pdf/noi-submissions/noi-roso-submission-template.docx
+++ b/services/templates/pdf/noi-submissions/noi-roso-submission-template.docx
@@ -5,7 +5,7 @@
     <w:p>
       <w:pPr>
         <w:rPr>
-          <w:rFonts w:ascii="BC Sans" w:hAnsi="BC Sans" w:hint="eastAsia"/>
+          <w:rFonts w:ascii="BC Sans" w:hAnsi="BC Sans"/>
         </w:rPr>
       </w:pPr>
       <w:r>
@@ -63,49 +63,49 @@
     <w:p>
       <w:pPr>
         <w:rPr>
-          <w:rFonts w:ascii="BC Sans" w:hAnsi="BC Sans" w:hint="eastAsia"/>
+          <w:rFonts w:ascii="BC Sans" w:hAnsi="BC Sans"/>
         </w:rPr>
       </w:pPr>
     </w:p>
     <w:p>
       <w:pPr>
         <w:rPr>
-          <w:rFonts w:ascii="BC Sans" w:hAnsi="BC Sans" w:hint="eastAsia"/>
+          <w:rFonts w:ascii="BC Sans" w:hAnsi="BC Sans"/>
         </w:rPr>
       </w:pPr>
     </w:p>
     <w:p>
       <w:pPr>
         <w:rPr>
-          <w:rFonts w:ascii="BC Sans" w:hAnsi="BC Sans" w:hint="eastAsia"/>
+          <w:rFonts w:ascii="BC Sans" w:hAnsi="BC Sans"/>
         </w:rPr>
       </w:pPr>
     </w:p>
     <w:p>
       <w:pPr>
         <w:rPr>
-          <w:rFonts w:ascii="BC Sans" w:hAnsi="BC Sans" w:hint="eastAsia"/>
+          <w:rFonts w:ascii="BC Sans" w:hAnsi="BC Sans"/>
         </w:rPr>
       </w:pPr>
     </w:p>
     <w:p>
       <w:pPr>
         <w:rPr>
-          <w:rFonts w:ascii="BC Sans" w:hAnsi="BC Sans" w:hint="eastAsia"/>
+          <w:rFonts w:ascii="BC Sans" w:hAnsi="BC Sans"/>
         </w:rPr>
       </w:pPr>
     </w:p>
     <w:p>
       <w:pPr>
         <w:rPr>
-          <w:rFonts w:ascii="BC Sans" w:hAnsi="BC Sans" w:hint="eastAsia"/>
+          <w:rFonts w:ascii="BC Sans" w:hAnsi="BC Sans"/>
         </w:rPr>
       </w:pPr>
     </w:p>
     <w:p>
       <w:pPr>
         <w:rPr>
-          <w:rFonts w:ascii="BC Sans" w:hAnsi="BC Sans" w:hint="eastAsia"/>
+          <w:rFonts w:ascii="BC Sans" w:hAnsi="BC Sans"/>
           <w:u w:val="double"/>
         </w:rPr>
       </w:pPr>
@@ -114,7 +114,7 @@
       <w:pPr>
         <w:pStyle w:val="Heading1"/>
         <w:rPr>
-          <w:rFonts w:ascii="BC Sans" w:hAnsi="BC Sans" w:hint="eastAsia"/>
+          <w:rFonts w:ascii="BC Sans" w:hAnsi="BC Sans"/>
           <w:sz w:val="32"/>
           <w:szCs w:val="32"/>
         </w:rPr>
@@ -155,7 +155,7 @@
               <w:widowControl w:val="0"/>
               <w:spacing w:after="0"/>
               <w:rPr>
-                <w:rFonts w:ascii="BC Sans" w:hAnsi="BC Sans" w:hint="eastAsia"/>
+                <w:rFonts w:ascii="BC Sans" w:hAnsi="BC Sans"/>
                 <w:sz w:val="20"/>
                 <w:szCs w:val="20"/>
               </w:rPr>
@@ -182,7 +182,7 @@
               <w:widowControl w:val="0"/>
               <w:spacing w:after="0"/>
               <w:rPr>
-                <w:rFonts w:ascii="BC Sans" w:hAnsi="BC Sans" w:hint="eastAsia"/>
+                <w:rFonts w:ascii="BC Sans" w:hAnsi="BC Sans"/>
                 <w:sz w:val="20"/>
                 <w:szCs w:val="20"/>
               </w:rPr>
@@ -229,7 +229,7 @@
               <w:widowControl w:val="0"/>
               <w:spacing w:after="0"/>
               <w:rPr>
-                <w:rFonts w:ascii="BC Sans" w:hAnsi="BC Sans" w:hint="eastAsia"/>
+                <w:rFonts w:ascii="BC Sans" w:hAnsi="BC Sans"/>
                 <w:sz w:val="20"/>
                 <w:szCs w:val="20"/>
               </w:rPr>
@@ -256,7 +256,7 @@
               <w:widowControl w:val="0"/>
               <w:spacing w:after="0"/>
               <w:rPr>
-                <w:rFonts w:ascii="BC Sans" w:hAnsi="BC Sans" w:hint="eastAsia"/>
+                <w:rFonts w:ascii="BC Sans" w:hAnsi="BC Sans"/>
                 <w:sz w:val="20"/>
                 <w:szCs w:val="20"/>
               </w:rPr>
@@ -303,7 +303,7 @@
               <w:widowControl w:val="0"/>
               <w:spacing w:after="0"/>
               <w:rPr>
-                <w:rFonts w:ascii="BC Sans" w:hAnsi="BC Sans" w:hint="eastAsia"/>
+                <w:rFonts w:ascii="BC Sans" w:hAnsi="BC Sans"/>
                 <w:sz w:val="20"/>
                 <w:szCs w:val="20"/>
               </w:rPr>
@@ -330,7 +330,7 @@
               <w:widowControl w:val="0"/>
               <w:spacing w:after="0"/>
               <w:rPr>
-                <w:rFonts w:ascii="BC Sans" w:hAnsi="BC Sans" w:hint="eastAsia"/>
+                <w:rFonts w:ascii="BC Sans" w:hAnsi="BC Sans"/>
                 <w:sz w:val="20"/>
                 <w:szCs w:val="20"/>
               </w:rPr>
@@ -385,7 +385,7 @@
               <w:widowControl w:val="0"/>
               <w:spacing w:after="0"/>
               <w:rPr>
-                <w:rFonts w:ascii="BC Sans" w:hAnsi="BC Sans" w:hint="eastAsia"/>
+                <w:rFonts w:ascii="BC Sans" w:hAnsi="BC Sans"/>
                 <w:sz w:val="20"/>
                 <w:szCs w:val="20"/>
               </w:rPr>
@@ -398,17 +398,7 @@
                 <w:sz w:val="20"/>
                 <w:szCs w:val="20"/>
               </w:rPr>
-              <w:t>Name</w:t>
-            </w:r>
-            <w:r>
-              <w:rPr>
-                <w:rFonts w:ascii="BC Sans" w:hAnsi="BC Sans"/>
-                <w:b/>
-                <w:bCs/>
-                <w:sz w:val="20"/>
-                <w:szCs w:val="20"/>
-              </w:rPr>
-              <w:t>:</w:t>
+              <w:t>Name:</w:t>
             </w:r>
           </w:p>
         </w:tc>
@@ -422,7 +412,7 @@
               <w:widowControl w:val="0"/>
               <w:spacing w:after="0"/>
               <w:rPr>
-                <w:rFonts w:ascii="BC Sans" w:hAnsi="BC Sans" w:hint="eastAsia"/>
+                <w:rFonts w:ascii="BC Sans" w:hAnsi="BC Sans"/>
                 <w:sz w:val="20"/>
                 <w:szCs w:val="20"/>
               </w:rPr>
@@ -495,7 +485,7 @@
               <w:widowControl w:val="0"/>
               <w:spacing w:after="0"/>
               <w:rPr>
-                <w:rFonts w:ascii="BC Sans" w:hAnsi="BC Sans" w:hint="eastAsia"/>
+                <w:rFonts w:ascii="BC Sans" w:hAnsi="BC Sans"/>
                 <w:sz w:val="20"/>
                 <w:szCs w:val="20"/>
               </w:rPr>
@@ -522,7 +512,7 @@
               <w:widowControl w:val="0"/>
               <w:spacing w:after="0"/>
               <w:rPr>
-                <w:rFonts w:ascii="BC Sans" w:hAnsi="BC Sans" w:hint="eastAsia"/>
+                <w:rFonts w:ascii="BC Sans" w:hAnsi="BC Sans"/>
                 <w:sz w:val="20"/>
                 <w:szCs w:val="20"/>
               </w:rPr>
@@ -589,7 +579,7 @@
       <w:pPr>
         <w:spacing w:after="140"/>
         <w:rPr>
-          <w:rFonts w:ascii="BC Sans" w:hAnsi="BC Sans" w:hint="eastAsia"/>
+          <w:rFonts w:ascii="BC Sans" w:hAnsi="BC Sans"/>
         </w:rPr>
       </w:pPr>
     </w:p>
@@ -601,7 +591,7 @@
           <w:numId w:val="0"/>
         </w:numPr>
         <w:rPr>
-          <w:rFonts w:ascii="BC Sans" w:hAnsi="BC Sans" w:hint="eastAsia"/>
+          <w:rFonts w:ascii="BC Sans" w:hAnsi="BC Sans"/>
           <w:sz w:val="28"/>
           <w:szCs w:val="28"/>
         </w:rPr>
@@ -624,7 +614,7 @@
         </w:numPr>
         <w:ind w:left="0" w:firstLine="0"/>
         <w:rPr>
-          <w:rFonts w:ascii="BC Sans" w:hAnsi="BC Sans" w:hint="eastAsia"/>
+          <w:rFonts w:ascii="BC Sans" w:hAnsi="BC Sans"/>
           <w:sz w:val="24"/>
           <w:szCs w:val="24"/>
         </w:rPr>
@@ -803,7 +793,7 @@
               <w:pStyle w:val="TableContents"/>
               <w:spacing w:line="276" w:lineRule="auto"/>
               <w:rPr>
-                <w:rFonts w:ascii="BC Sans" w:hAnsi="BC Sans" w:hint="eastAsia"/>
+                <w:rFonts w:ascii="BC Sans" w:hAnsi="BC Sans"/>
                 <w:sz w:val="20"/>
                 <w:szCs w:val="20"/>
               </w:rPr>
@@ -829,7 +819,7 @@
               <w:pStyle w:val="TableContents"/>
               <w:spacing w:line="276" w:lineRule="auto"/>
               <w:rPr>
-                <w:rFonts w:ascii="BC Sans" w:hAnsi="BC Sans" w:hint="eastAsia"/>
+                <w:rFonts w:ascii="BC Sans" w:hAnsi="BC Sans"/>
                 <w:sz w:val="20"/>
                 <w:szCs w:val="20"/>
               </w:rPr>
@@ -929,7 +919,7 @@
               <w:pStyle w:val="TableContents"/>
               <w:spacing w:line="276" w:lineRule="auto"/>
               <w:rPr>
-                <w:rFonts w:ascii="BC Sans" w:hAnsi="BC Sans" w:hint="eastAsia"/>
+                <w:rFonts w:ascii="BC Sans" w:hAnsi="BC Sans"/>
                 <w:sz w:val="20"/>
                 <w:szCs w:val="20"/>
               </w:rPr>
@@ -955,7 +945,7 @@
               <w:pStyle w:val="TableContents"/>
               <w:spacing w:line="276" w:lineRule="auto"/>
               <w:rPr>
-                <w:rFonts w:ascii="BC Sans" w:hAnsi="BC Sans" w:hint="eastAsia"/>
+                <w:rFonts w:ascii="BC Sans" w:hAnsi="BC Sans"/>
                 <w:sz w:val="20"/>
                 <w:szCs w:val="20"/>
               </w:rPr>
@@ -1055,7 +1045,7 @@
               <w:pStyle w:val="TableContents"/>
               <w:spacing w:line="276" w:lineRule="auto"/>
               <w:rPr>
-                <w:rFonts w:ascii="BC Sans" w:hAnsi="BC Sans" w:hint="eastAsia"/>
+                <w:rFonts w:ascii="BC Sans" w:hAnsi="BC Sans"/>
                 <w:sz w:val="20"/>
                 <w:szCs w:val="20"/>
               </w:rPr>
@@ -1081,7 +1071,7 @@
               <w:pStyle w:val="TableContents"/>
               <w:spacing w:line="276" w:lineRule="auto"/>
               <w:rPr>
-                <w:rFonts w:ascii="BC Sans" w:hAnsi="BC Sans" w:hint="eastAsia"/>
+                <w:rFonts w:ascii="BC Sans" w:hAnsi="BC Sans"/>
                 <w:sz w:val="20"/>
                 <w:szCs w:val="20"/>
               </w:rPr>
@@ -1235,7 +1225,7 @@
               <w:pStyle w:val="TableContents"/>
               <w:spacing w:line="276" w:lineRule="auto"/>
               <w:rPr>
-                <w:rFonts w:ascii="BC Sans" w:hAnsi="BC Sans" w:hint="eastAsia"/>
+                <w:rFonts w:ascii="BC Sans" w:hAnsi="BC Sans"/>
                 <w:sz w:val="20"/>
                 <w:szCs w:val="20"/>
               </w:rPr>
@@ -1261,7 +1251,7 @@
               <w:pStyle w:val="TableContents"/>
               <w:spacing w:line="276" w:lineRule="auto"/>
               <w:rPr>
-                <w:rFonts w:ascii="BC Sans" w:hAnsi="BC Sans" w:hint="eastAsia"/>
+                <w:rFonts w:ascii="BC Sans" w:hAnsi="BC Sans"/>
                 <w:sz w:val="20"/>
                 <w:szCs w:val="20"/>
               </w:rPr>
@@ -1361,7 +1351,7 @@
               <w:pStyle w:val="TableContents"/>
               <w:spacing w:line="276" w:lineRule="auto"/>
               <w:rPr>
-                <w:rFonts w:ascii="BC Sans" w:hAnsi="BC Sans" w:hint="eastAsia"/>
+                <w:rFonts w:ascii="BC Sans" w:hAnsi="BC Sans"/>
                 <w:sz w:val="20"/>
                 <w:szCs w:val="20"/>
               </w:rPr>
@@ -1387,7 +1377,7 @@
               <w:pStyle w:val="TableContents"/>
               <w:spacing w:line="276" w:lineRule="auto"/>
               <w:rPr>
-                <w:rFonts w:ascii="BC Sans" w:hAnsi="BC Sans" w:hint="eastAsia"/>
+                <w:rFonts w:ascii="BC Sans" w:hAnsi="BC Sans"/>
                 <w:sz w:val="20"/>
                 <w:szCs w:val="20"/>
               </w:rPr>
@@ -1505,7 +1495,7 @@
               <w:pStyle w:val="TableContents"/>
               <w:spacing w:line="276" w:lineRule="auto"/>
               <w:rPr>
-                <w:rFonts w:ascii="BC Sans" w:hAnsi="BC Sans" w:hint="eastAsia"/>
+                <w:rFonts w:ascii="BC Sans" w:hAnsi="BC Sans"/>
                 <w:sz w:val="20"/>
                 <w:szCs w:val="20"/>
               </w:rPr>
@@ -1531,7 +1521,7 @@
               <w:pStyle w:val="TableContents"/>
               <w:spacing w:line="276" w:lineRule="auto"/>
               <w:rPr>
-                <w:rFonts w:ascii="BC Sans" w:hAnsi="BC Sans" w:hint="eastAsia"/>
+                <w:rFonts w:ascii="BC Sans" w:hAnsi="BC Sans"/>
                 <w:sz w:val="20"/>
                 <w:szCs w:val="20"/>
               </w:rPr>
@@ -1575,7 +1565,7 @@
               <w:pStyle w:val="TableContents"/>
               <w:spacing w:line="276" w:lineRule="auto"/>
               <w:rPr>
-                <w:rFonts w:ascii="BC Sans" w:hAnsi="BC Sans" w:hint="eastAsia"/>
+                <w:rFonts w:ascii="BC Sans" w:hAnsi="BC Sans"/>
                 <w:sz w:val="20"/>
                 <w:szCs w:val="20"/>
               </w:rPr>
@@ -1601,7 +1591,7 @@
               <w:pStyle w:val="TableContents"/>
               <w:spacing w:line="276" w:lineRule="auto"/>
               <w:rPr>
-                <w:rFonts w:ascii="BC Sans" w:hAnsi="BC Sans" w:hint="eastAsia"/>
+                <w:rFonts w:ascii="BC Sans" w:hAnsi="BC Sans"/>
                 <w:sz w:val="20"/>
                 <w:szCs w:val="20"/>
               </w:rPr>
@@ -1701,7 +1691,7 @@
               <w:pStyle w:val="TableContents"/>
               <w:spacing w:line="276" w:lineRule="auto"/>
               <w:rPr>
-                <w:rFonts w:ascii="BC Sans" w:hAnsi="BC Sans" w:hint="eastAsia"/>
+                <w:rFonts w:ascii="BC Sans" w:hAnsi="BC Sans"/>
                 <w:sz w:val="20"/>
                 <w:szCs w:val="20"/>
               </w:rPr>
@@ -1727,7 +1717,7 @@
               <w:pStyle w:val="TableContents"/>
               <w:spacing w:line="276" w:lineRule="auto"/>
               <w:rPr>
-                <w:rFonts w:ascii="BC Sans" w:hAnsi="BC Sans" w:hint="eastAsia"/>
+                <w:rFonts w:ascii="BC Sans" w:hAnsi="BC Sans"/>
                 <w:sz w:val="20"/>
                 <w:szCs w:val="20"/>
               </w:rPr>
@@ -1927,7 +1917,7 @@
             <w:pPr>
               <w:pStyle w:val="TableContents"/>
               <w:rPr>
-                <w:rFonts w:ascii="BC Sans" w:hAnsi="BC Sans" w:hint="eastAsia"/>
+                <w:rFonts w:ascii="BC Sans" w:hAnsi="BC Sans"/>
                 <w:sz w:val="20"/>
                 <w:szCs w:val="20"/>
               </w:rPr>
@@ -1964,7 +1954,7 @@
             <w:pPr>
               <w:pStyle w:val="TableContents"/>
               <w:rPr>
-                <w:rFonts w:ascii="BC Sans" w:hAnsi="BC Sans" w:hint="eastAsia"/>
+                <w:rFonts w:ascii="BC Sans" w:hAnsi="BC Sans"/>
                 <w:sz w:val="20"/>
                 <w:szCs w:val="20"/>
               </w:rPr>
@@ -1989,7 +1979,7 @@
             <w:pPr>
               <w:pStyle w:val="TableContents"/>
               <w:rPr>
-                <w:rFonts w:ascii="BC Sans" w:hAnsi="BC Sans" w:hint="eastAsia"/>
+                <w:rFonts w:ascii="BC Sans" w:hAnsi="BC Sans"/>
                 <w:sz w:val="20"/>
                 <w:szCs w:val="20"/>
               </w:rPr>
@@ -2014,7 +2004,7 @@
             <w:pPr>
               <w:pStyle w:val="TableContents"/>
               <w:rPr>
-                <w:rFonts w:ascii="BC Sans" w:hAnsi="BC Sans" w:hint="eastAsia"/>
+                <w:rFonts w:ascii="BC Sans" w:hAnsi="BC Sans"/>
                 <w:sz w:val="20"/>
                 <w:szCs w:val="20"/>
               </w:rPr>
@@ -2039,7 +2029,7 @@
             <w:pPr>
               <w:pStyle w:val="TableContents"/>
               <w:rPr>
-                <w:rFonts w:ascii="BC Sans" w:hAnsi="BC Sans" w:hint="eastAsia"/>
+                <w:rFonts w:ascii="BC Sans" w:hAnsi="BC Sans"/>
                 <w:sz w:val="20"/>
                 <w:szCs w:val="20"/>
               </w:rPr>
@@ -2066,7 +2056,7 @@
             <w:pPr>
               <w:pStyle w:val="TableContents"/>
               <w:rPr>
-                <w:rFonts w:ascii="BC Sans" w:hAnsi="BC Sans" w:hint="eastAsia"/>
+                <w:rFonts w:ascii="BC Sans" w:hAnsi="BC Sans"/>
                 <w:sz w:val="20"/>
                 <w:szCs w:val="20"/>
               </w:rPr>
@@ -2145,7 +2135,7 @@
             <w:pPr>
               <w:pStyle w:val="TableContents"/>
               <w:rPr>
-                <w:rFonts w:ascii="BC Sans" w:hAnsi="BC Sans" w:hint="eastAsia"/>
+                <w:rFonts w:ascii="BC Sans" w:hAnsi="BC Sans"/>
                 <w:sz w:val="20"/>
                 <w:szCs w:val="20"/>
               </w:rPr>
@@ -2186,7 +2176,7 @@
             <w:pPr>
               <w:pStyle w:val="TableContents"/>
               <w:rPr>
-                <w:rFonts w:ascii="BC Sans" w:hAnsi="BC Sans" w:hint="eastAsia"/>
+                <w:rFonts w:ascii="BC Sans" w:hAnsi="BC Sans"/>
                 <w:sz w:val="20"/>
                 <w:szCs w:val="20"/>
               </w:rPr>
@@ -2271,6 +2261,131 @@
                 <w:sz w:val="20"/>
                 <w:szCs w:val="20"/>
               </w:rPr>
+              <w:t>():sh</w:t>
+            </w:r>
+            <w:r>
+              <w:rPr>
+                <w:rFonts w:ascii="BC Sans" w:hAnsi="BC Sans"/>
+                <w:sz w:val="20"/>
+                <w:szCs w:val="20"/>
+              </w:rPr>
+              <w:lastRenderedPageBreak/>
+              <w:t>ow(.</w:t>
+            </w:r>
+            <w:proofErr w:type="spellStart"/>
+            <w:r>
+              <w:rPr>
+                <w:rFonts w:ascii="BC Sans" w:hAnsi="BC Sans"/>
+                <w:sz w:val="20"/>
+                <w:szCs w:val="20"/>
+              </w:rPr>
+              <w:t>noData</w:t>
+            </w:r>
+            <w:proofErr w:type="spellEnd"/>
+            <w:r>
+              <w:rPr>
+                <w:rFonts w:ascii="BC Sans" w:hAnsi="BC Sans"/>
+                <w:sz w:val="20"/>
+                <w:szCs w:val="20"/>
+              </w:rPr>
+              <w:t>)}</w:t>
+            </w:r>
+          </w:p>
+        </w:tc>
+        <w:tc>
+          <w:tcPr>
+            <w:tcW w:w="1819" w:type="dxa"/>
+          </w:tcPr>
+          <w:p>
+            <w:pPr>
+              <w:pStyle w:val="TableContents"/>
+              <w:rPr>
+                <w:rFonts w:ascii="BC Sans" w:hAnsi="BC Sans"/>
+                <w:sz w:val="20"/>
+                <w:szCs w:val="20"/>
+              </w:rPr>
+            </w:pPr>
+            <w:r>
+              <w:rPr>
+                <w:rFonts w:ascii="BC Sans" w:hAnsi="BC Sans"/>
+                <w:sz w:val="20"/>
+                <w:szCs w:val="20"/>
+              </w:rPr>
+              <w:lastRenderedPageBreak/>
+              <w:t>{</w:t>
+            </w:r>
+            <w:proofErr w:type="spellStart"/>
+            <w:proofErr w:type="gramStart"/>
+            <w:r>
+              <w:rPr>
+                <w:rFonts w:ascii="BC Sans" w:hAnsi="BC Sans"/>
+                <w:sz w:val="20"/>
+                <w:szCs w:val="20"/>
+              </w:rPr>
+              <w:t>d.parcels</w:t>
+            </w:r>
+            <w:proofErr w:type="spellEnd"/>
+            <w:proofErr w:type="gramEnd"/>
+            <w:r>
+              <w:rPr>
+                <w:rFonts w:ascii="BC Sans" w:hAnsi="BC Sans"/>
+                <w:sz w:val="20"/>
+                <w:szCs w:val="20"/>
+              </w:rPr>
+              <w:t>[</w:t>
+            </w:r>
+            <w:proofErr w:type="spellStart"/>
+            <w:r>
+              <w:rPr>
+                <w:rFonts w:ascii="BC Sans" w:hAnsi="BC Sans"/>
+                <w:sz w:val="20"/>
+                <w:szCs w:val="20"/>
+              </w:rPr>
+              <w:t>i</w:t>
+            </w:r>
+            <w:proofErr w:type="spellEnd"/>
+            <w:r>
+              <w:rPr>
+                <w:rFonts w:ascii="BC Sans" w:hAnsi="BC Sans"/>
+                <w:sz w:val="20"/>
+                <w:szCs w:val="20"/>
+              </w:rPr>
+              <w:t>].owners[</w:t>
+            </w:r>
+            <w:proofErr w:type="spellStart"/>
+            <w:r>
+              <w:rPr>
+                <w:rFonts w:ascii="BC Sans" w:hAnsi="BC Sans"/>
+                <w:sz w:val="20"/>
+                <w:szCs w:val="20"/>
+              </w:rPr>
+              <w:t>i</w:t>
+            </w:r>
+            <w:proofErr w:type="spellEnd"/>
+            <w:r>
+              <w:rPr>
+                <w:rFonts w:ascii="BC Sans" w:hAnsi="BC Sans"/>
+                <w:sz w:val="20"/>
+                <w:szCs w:val="20"/>
+              </w:rPr>
+              <w:t>].</w:t>
+            </w:r>
+            <w:proofErr w:type="spellStart"/>
+            <w:r>
+              <w:rPr>
+                <w:rFonts w:ascii="BC Sans" w:hAnsi="BC Sans"/>
+                <w:sz w:val="20"/>
+                <w:szCs w:val="20"/>
+              </w:rPr>
+              <w:t>email:ifEM</w:t>
+            </w:r>
+            <w:proofErr w:type="spellEnd"/>
+            <w:r>
+              <w:rPr>
+                <w:rFonts w:ascii="BC Sans" w:hAnsi="BC Sans"/>
+                <w:sz w:val="20"/>
+                <w:szCs w:val="20"/>
+              </w:rPr>
               <w:t>():show(.</w:t>
             </w:r>
             <w:proofErr w:type="spellStart"/>
@@ -2295,13 +2410,13 @@
         </w:tc>
         <w:tc>
           <w:tcPr>
-            <w:tcW w:w="1819" w:type="dxa"/>
-          </w:tcPr>
-          <w:p>
-            <w:pPr>
-              <w:pStyle w:val="TableContents"/>
-              <w:rPr>
-                <w:rFonts w:ascii="BC Sans" w:hAnsi="BC Sans" w:hint="eastAsia"/>
+            <w:tcW w:w="1818" w:type="dxa"/>
+          </w:tcPr>
+          <w:p>
+            <w:pPr>
+              <w:pStyle w:val="TableContents"/>
+              <w:rPr>
+                <w:rFonts w:ascii="BC Sans" w:hAnsi="BC Sans"/>
                 <w:sz w:val="20"/>
                 <w:szCs w:val="20"/>
               </w:rPr>
@@ -2314,7 +2429,6 @@
               </w:rPr>
               <w:t>{</w:t>
             </w:r>
-            <w:proofErr w:type="spellStart"/>
             <w:proofErr w:type="gramStart"/>
             <w:r>
               <w:rPr>
@@ -2324,7 +2438,6 @@
               </w:rPr>
               <w:t>d.parcels</w:t>
             </w:r>
-            <w:proofErr w:type="spellEnd"/>
             <w:proofErr w:type="gramEnd"/>
             <w:r>
               <w:rPr>
@@ -2332,120 +2445,16 @@
                 <w:sz w:val="20"/>
                 <w:szCs w:val="20"/>
               </w:rPr>
-              <w:t>[</w:t>
-            </w:r>
-            <w:proofErr w:type="spellStart"/>
-            <w:r>
-              <w:rPr>
-                <w:rFonts w:ascii="BC Sans" w:hAnsi="BC Sans"/>
-                <w:sz w:val="20"/>
-                <w:szCs w:val="20"/>
-              </w:rPr>
-              <w:t>i</w:t>
-            </w:r>
-            <w:proofErr w:type="spellEnd"/>
-            <w:r>
-              <w:rPr>
-                <w:rFonts w:ascii="BC Sans" w:hAnsi="BC Sans"/>
-                <w:sz w:val="20"/>
-                <w:szCs w:val="20"/>
-              </w:rPr>
-              <w:t>].owners[</w:t>
-            </w:r>
-            <w:proofErr w:type="spellStart"/>
-            <w:r>
-              <w:rPr>
-                <w:rFonts w:ascii="BC Sans" w:hAnsi="BC Sans"/>
-                <w:sz w:val="20"/>
-                <w:szCs w:val="20"/>
-              </w:rPr>
-              <w:t>i</w:t>
-            </w:r>
-            <w:proofErr w:type="spellEnd"/>
-            <w:r>
-              <w:rPr>
-                <w:rFonts w:ascii="BC Sans" w:hAnsi="BC Sans"/>
-                <w:sz w:val="20"/>
-                <w:szCs w:val="20"/>
-              </w:rPr>
-              <w:t>].</w:t>
-            </w:r>
-            <w:proofErr w:type="spellStart"/>
-            <w:r>
-              <w:rPr>
-                <w:rFonts w:ascii="BC Sans" w:hAnsi="BC Sans"/>
-                <w:sz w:val="20"/>
-                <w:szCs w:val="20"/>
-              </w:rPr>
-              <w:t>email:ifEM</w:t>
-            </w:r>
-            <w:proofErr w:type="spellEnd"/>
-            <w:r>
-              <w:rPr>
-                <w:rFonts w:ascii="BC Sans" w:hAnsi="BC Sans"/>
-                <w:sz w:val="20"/>
-                <w:szCs w:val="20"/>
-              </w:rPr>
-              <w:t>():show(.</w:t>
-            </w:r>
-            <w:proofErr w:type="spellStart"/>
-            <w:r>
-              <w:rPr>
-                <w:rFonts w:ascii="BC Sans" w:hAnsi="BC Sans"/>
-                <w:sz w:val="20"/>
-                <w:szCs w:val="20"/>
-              </w:rPr>
-              <w:t>noData</w:t>
-            </w:r>
-            <w:proofErr w:type="spellEnd"/>
-            <w:r>
-              <w:rPr>
-                <w:rFonts w:ascii="BC Sans" w:hAnsi="BC Sans"/>
-                <w:sz w:val="20"/>
-                <w:szCs w:val="20"/>
-              </w:rPr>
-              <w:t>)}</w:t>
-            </w:r>
-          </w:p>
-        </w:tc>
-        <w:tc>
-          <w:tcPr>
-            <w:tcW w:w="1818" w:type="dxa"/>
-          </w:tcPr>
-          <w:p>
-            <w:pPr>
-              <w:pStyle w:val="TableContents"/>
-              <w:rPr>
-                <w:rFonts w:ascii="BC Sans" w:hAnsi="BC Sans" w:hint="eastAsia"/>
-                <w:sz w:val="20"/>
-                <w:szCs w:val="20"/>
-              </w:rPr>
-            </w:pPr>
-            <w:r>
-              <w:rPr>
-                <w:rFonts w:ascii="BC Sans" w:hAnsi="BC Sans"/>
-                <w:sz w:val="20"/>
-                <w:szCs w:val="20"/>
-              </w:rPr>
-              <w:t>{</w:t>
-            </w:r>
-            <w:proofErr w:type="gramStart"/>
-            <w:r>
-              <w:rPr>
-                <w:rFonts w:ascii="BC Sans" w:hAnsi="BC Sans"/>
-                <w:sz w:val="20"/>
-                <w:szCs w:val="20"/>
-              </w:rPr>
-              <w:t>d.parcels</w:t>
-            </w:r>
-            <w:proofErr w:type="gramEnd"/>
-            <w:r>
-              <w:rPr>
-                <w:rFonts w:ascii="BC Sans" w:hAnsi="BC Sans"/>
-                <w:sz w:val="20"/>
-                <w:szCs w:val="20"/>
-              </w:rPr>
-              <w:t>[i].owners[i].corporateSummary:ifEM():show(.notApplicable)}</w:t>
+              <w:t>[i].owners[i].corporateSummary:ifEM():sho</w:t>
+            </w:r>
+            <w:r>
+              <w:rPr>
+                <w:rFonts w:ascii="BC Sans" w:hAnsi="BC Sans"/>
+                <w:sz w:val="20"/>
+                <w:szCs w:val="20"/>
+              </w:rPr>
+              <w:lastRenderedPageBreak/>
+              <w:t>w(.notApplicable)}</w:t>
             </w:r>
           </w:p>
         </w:tc>
@@ -2459,17 +2468,18 @@
             <w:pPr>
               <w:pStyle w:val="TableContents"/>
               <w:rPr>
-                <w:rFonts w:ascii="BC Sans" w:hAnsi="BC Sans" w:hint="eastAsia"/>
-                <w:sz w:val="20"/>
-                <w:szCs w:val="20"/>
-              </w:rPr>
-            </w:pPr>
-            <w:r>
-              <w:rPr>
-                <w:rFonts w:ascii="BC Sans" w:hAnsi="BC Sans"/>
-                <w:sz w:val="20"/>
-                <w:szCs w:val="20"/>
-              </w:rPr>
+                <w:rFonts w:ascii="BC Sans" w:hAnsi="BC Sans"/>
+                <w:sz w:val="20"/>
+                <w:szCs w:val="20"/>
+              </w:rPr>
+            </w:pPr>
+            <w:r>
+              <w:rPr>
+                <w:rFonts w:ascii="BC Sans" w:hAnsi="BC Sans"/>
+                <w:sz w:val="20"/>
+                <w:szCs w:val="20"/>
+              </w:rPr>
+              <w:lastRenderedPageBreak/>
               <w:t>{</w:t>
             </w:r>
             <w:proofErr w:type="spellStart"/>
@@ -2520,7 +2530,7 @@
             <w:pPr>
               <w:pStyle w:val="TableContents"/>
               <w:rPr>
-                <w:rFonts w:ascii="BC Sans" w:hAnsi="BC Sans" w:hint="eastAsia"/>
+                <w:rFonts w:ascii="BC Sans" w:hAnsi="BC Sans"/>
                 <w:sz w:val="20"/>
                 <w:szCs w:val="20"/>
               </w:rPr>
@@ -2561,7 +2571,7 @@
             <w:pPr>
               <w:pStyle w:val="TableContents"/>
               <w:rPr>
-                <w:rFonts w:ascii="BC Sans" w:hAnsi="BC Sans" w:hint="eastAsia"/>
+                <w:rFonts w:ascii="BC Sans" w:hAnsi="BC Sans"/>
                 <w:sz w:val="20"/>
                 <w:szCs w:val="20"/>
               </w:rPr>
@@ -2640,7 +2650,7 @@
             <w:pPr>
               <w:pStyle w:val="TableContents"/>
               <w:rPr>
-                <w:rFonts w:ascii="BC Sans" w:hAnsi="BC Sans" w:hint="eastAsia"/>
+                <w:rFonts w:ascii="BC Sans" w:hAnsi="BC Sans"/>
                 <w:sz w:val="20"/>
                 <w:szCs w:val="20"/>
               </w:rPr>
@@ -2701,7 +2711,7 @@
             <w:pPr>
               <w:pStyle w:val="TableContents"/>
               <w:rPr>
-                <w:rFonts w:ascii="BC Sans" w:hAnsi="BC Sans" w:hint="eastAsia"/>
+                <w:rFonts w:ascii="BC Sans" w:hAnsi="BC Sans"/>
                 <w:sz w:val="20"/>
                 <w:szCs w:val="20"/>
               </w:rPr>
@@ -2740,7 +2750,7 @@
       <w:pPr>
         <w:pStyle w:val="TableContents"/>
         <w:rPr>
-          <w:rFonts w:ascii="BC Sans" w:hAnsi="BC Sans" w:hint="eastAsia"/>
+          <w:rFonts w:ascii="BC Sans" w:hAnsi="BC Sans"/>
           <w:sz w:val="20"/>
           <w:szCs w:val="20"/>
         </w:rPr>
@@ -2923,7 +2933,7 @@
               <w:pStyle w:val="TableContents"/>
               <w:spacing w:line="276" w:lineRule="auto"/>
               <w:rPr>
-                <w:rFonts w:ascii="BC Sans" w:hAnsi="BC Sans" w:hint="eastAsia"/>
+                <w:rFonts w:ascii="BC Sans" w:hAnsi="BC Sans"/>
                 <w:sz w:val="20"/>
                 <w:szCs w:val="20"/>
               </w:rPr>
@@ -2936,7 +2946,6 @@
                 <w:sz w:val="20"/>
                 <w:szCs w:val="20"/>
               </w:rPr>
-              <w:lastRenderedPageBreak/>
               <w:t>Parcel Type</w:t>
             </w:r>
           </w:p>
@@ -2950,7 +2959,7 @@
               <w:pStyle w:val="TableContents"/>
               <w:spacing w:line="276" w:lineRule="auto"/>
               <w:rPr>
-                <w:rFonts w:ascii="BC Sans" w:hAnsi="BC Sans" w:hint="eastAsia"/>
+                <w:rFonts w:ascii="BC Sans" w:hAnsi="BC Sans"/>
                 <w:sz w:val="20"/>
                 <w:szCs w:val="20"/>
               </w:rPr>
@@ -3050,7 +3059,7 @@
               <w:pStyle w:val="TableContents"/>
               <w:spacing w:line="276" w:lineRule="auto"/>
               <w:rPr>
-                <w:rFonts w:ascii="BC Sans" w:hAnsi="BC Sans" w:hint="eastAsia"/>
+                <w:rFonts w:ascii="BC Sans" w:hAnsi="BC Sans"/>
                 <w:sz w:val="20"/>
                 <w:szCs w:val="20"/>
               </w:rPr>
@@ -3076,7 +3085,7 @@
               <w:pStyle w:val="TableContents"/>
               <w:spacing w:line="276" w:lineRule="auto"/>
               <w:rPr>
-                <w:rFonts w:ascii="BC Sans" w:hAnsi="BC Sans" w:hint="eastAsia"/>
+                <w:rFonts w:ascii="BC Sans" w:hAnsi="BC Sans"/>
                 <w:sz w:val="20"/>
                 <w:szCs w:val="20"/>
               </w:rPr>
@@ -3176,7 +3185,7 @@
               <w:pStyle w:val="TableContents"/>
               <w:spacing w:line="276" w:lineRule="auto"/>
               <w:rPr>
-                <w:rFonts w:ascii="BC Sans" w:hAnsi="BC Sans" w:hint="eastAsia"/>
+                <w:rFonts w:ascii="BC Sans" w:hAnsi="BC Sans"/>
                 <w:sz w:val="20"/>
                 <w:szCs w:val="20"/>
               </w:rPr>
@@ -3202,7 +3211,7 @@
               <w:pStyle w:val="TableContents"/>
               <w:spacing w:line="276" w:lineRule="auto"/>
               <w:rPr>
-                <w:rFonts w:ascii="BC Sans" w:hAnsi="BC Sans" w:hint="eastAsia"/>
+                <w:rFonts w:ascii="BC Sans" w:hAnsi="BC Sans"/>
                 <w:sz w:val="20"/>
                 <w:szCs w:val="20"/>
               </w:rPr>
@@ -3356,7 +3365,7 @@
               <w:pStyle w:val="TableContents"/>
               <w:spacing w:line="276" w:lineRule="auto"/>
               <w:rPr>
-                <w:rFonts w:ascii="BC Sans" w:hAnsi="BC Sans" w:hint="eastAsia"/>
+                <w:rFonts w:ascii="BC Sans" w:hAnsi="BC Sans"/>
                 <w:sz w:val="20"/>
                 <w:szCs w:val="20"/>
               </w:rPr>
@@ -3382,7 +3391,7 @@
               <w:pStyle w:val="TableContents"/>
               <w:spacing w:line="276" w:lineRule="auto"/>
               <w:rPr>
-                <w:rFonts w:ascii="BC Sans" w:hAnsi="BC Sans" w:hint="eastAsia"/>
+                <w:rFonts w:ascii="BC Sans" w:hAnsi="BC Sans"/>
                 <w:sz w:val="20"/>
                 <w:szCs w:val="20"/>
               </w:rPr>
@@ -3482,7 +3491,7 @@
               <w:pStyle w:val="TableContents"/>
               <w:spacing w:line="276" w:lineRule="auto"/>
               <w:rPr>
-                <w:rFonts w:ascii="BC Sans" w:hAnsi="BC Sans" w:hint="eastAsia"/>
+                <w:rFonts w:ascii="BC Sans" w:hAnsi="BC Sans"/>
                 <w:sz w:val="20"/>
                 <w:szCs w:val="20"/>
               </w:rPr>
@@ -3508,7 +3517,7 @@
               <w:pStyle w:val="TableContents"/>
               <w:spacing w:line="276" w:lineRule="auto"/>
               <w:rPr>
-                <w:rFonts w:ascii="BC Sans" w:hAnsi="BC Sans" w:hint="eastAsia"/>
+                <w:rFonts w:ascii="BC Sans" w:hAnsi="BC Sans"/>
                 <w:sz w:val="20"/>
                 <w:szCs w:val="20"/>
               </w:rPr>
@@ -3608,7 +3617,7 @@
               <w:pStyle w:val="TableContents"/>
               <w:spacing w:line="276" w:lineRule="auto"/>
               <w:rPr>
-                <w:rFonts w:ascii="BC Sans" w:hAnsi="BC Sans" w:hint="eastAsia"/>
+                <w:rFonts w:ascii="BC Sans" w:hAnsi="BC Sans"/>
                 <w:sz w:val="20"/>
                 <w:szCs w:val="20"/>
               </w:rPr>
@@ -3634,7 +3643,7 @@
               <w:pStyle w:val="TableContents"/>
               <w:spacing w:line="276" w:lineRule="auto"/>
               <w:rPr>
-                <w:rFonts w:ascii="BC Sans" w:hAnsi="BC Sans" w:hint="eastAsia"/>
+                <w:rFonts w:ascii="BC Sans" w:hAnsi="BC Sans"/>
                 <w:sz w:val="20"/>
                 <w:szCs w:val="20"/>
               </w:rPr>
@@ -3678,7 +3687,7 @@
               <w:pStyle w:val="TableContents"/>
               <w:spacing w:line="276" w:lineRule="auto"/>
               <w:rPr>
-                <w:rFonts w:ascii="BC Sans" w:hAnsi="BC Sans" w:hint="eastAsia"/>
+                <w:rFonts w:ascii="BC Sans" w:hAnsi="BC Sans"/>
                 <w:sz w:val="20"/>
                 <w:szCs w:val="20"/>
               </w:rPr>
@@ -3704,7 +3713,7 @@
               <w:pStyle w:val="TableContents"/>
               <w:spacing w:line="276" w:lineRule="auto"/>
               <w:rPr>
-                <w:rFonts w:ascii="BC Sans" w:hAnsi="BC Sans" w:hint="eastAsia"/>
+                <w:rFonts w:ascii="BC Sans" w:hAnsi="BC Sans"/>
                 <w:sz w:val="20"/>
                 <w:szCs w:val="20"/>
               </w:rPr>
@@ -3804,7 +3813,7 @@
               <w:pStyle w:val="TableContents"/>
               <w:spacing w:line="276" w:lineRule="auto"/>
               <w:rPr>
-                <w:rFonts w:ascii="BC Sans" w:hAnsi="BC Sans" w:hint="eastAsia"/>
+                <w:rFonts w:ascii="BC Sans" w:hAnsi="BC Sans"/>
                 <w:sz w:val="20"/>
                 <w:szCs w:val="20"/>
               </w:rPr>
@@ -3830,7 +3839,7 @@
               <w:pStyle w:val="TableContents"/>
               <w:spacing w:line="276" w:lineRule="auto"/>
               <w:rPr>
-                <w:rFonts w:ascii="BC Sans" w:hAnsi="BC Sans" w:hint="eastAsia"/>
+                <w:rFonts w:ascii="BC Sans" w:hAnsi="BC Sans"/>
                 <w:sz w:val="20"/>
                 <w:szCs w:val="20"/>
               </w:rPr>
@@ -3925,7 +3934,7 @@
       <w:pPr>
         <w:pStyle w:val="TableContents"/>
         <w:rPr>
-          <w:rFonts w:ascii="BC Sans" w:hAnsi="BC Sans" w:hint="eastAsia"/>
+          <w:rFonts w:ascii="BC Sans" w:hAnsi="BC Sans"/>
           <w:sz w:val="20"/>
           <w:szCs w:val="20"/>
         </w:rPr>
@@ -3935,7 +3944,7 @@
       <w:pPr>
         <w:pStyle w:val="BodyText"/>
         <w:rPr>
-          <w:rFonts w:ascii="BC Sans" w:hAnsi="BC Sans" w:hint="eastAsia"/>
+          <w:rFonts w:ascii="BC Sans" w:hAnsi="BC Sans"/>
         </w:rPr>
       </w:pPr>
       <w:r>
@@ -4063,7 +4072,7 @@
               <w:pStyle w:val="TableContents"/>
               <w:spacing w:line="276" w:lineRule="auto"/>
               <w:rPr>
-                <w:rFonts w:ascii="BC Sans" w:hAnsi="BC Sans" w:hint="eastAsia"/>
+                <w:rFonts w:ascii="BC Sans" w:hAnsi="BC Sans"/>
                 <w:sz w:val="20"/>
                 <w:szCs w:val="20"/>
               </w:rPr>
@@ -4089,7 +4098,7 @@
               <w:pStyle w:val="TableContents"/>
               <w:spacing w:line="276" w:lineRule="auto"/>
               <w:rPr>
-                <w:rFonts w:ascii="BC Sans" w:hAnsi="BC Sans" w:hint="eastAsia"/>
+                <w:rFonts w:ascii="BC Sans" w:hAnsi="BC Sans"/>
                 <w:sz w:val="20"/>
                 <w:szCs w:val="20"/>
               </w:rPr>
@@ -4189,7 +4198,7 @@
               <w:pStyle w:val="TableContents"/>
               <w:spacing w:line="276" w:lineRule="auto"/>
               <w:rPr>
-                <w:rFonts w:ascii="BC Sans" w:hAnsi="BC Sans" w:hint="eastAsia"/>
+                <w:rFonts w:ascii="BC Sans" w:hAnsi="BC Sans"/>
                 <w:sz w:val="20"/>
                 <w:szCs w:val="20"/>
               </w:rPr>
@@ -4215,7 +4224,7 @@
               <w:pStyle w:val="TableContents"/>
               <w:spacing w:line="276" w:lineRule="auto"/>
               <w:rPr>
-                <w:rFonts w:ascii="BC Sans" w:hAnsi="BC Sans" w:hint="eastAsia"/>
+                <w:rFonts w:ascii="BC Sans" w:hAnsi="BC Sans"/>
                 <w:sz w:val="20"/>
                 <w:szCs w:val="20"/>
               </w:rPr>
@@ -4315,7 +4324,7 @@
               <w:pStyle w:val="TableContents"/>
               <w:spacing w:line="276" w:lineRule="auto"/>
               <w:rPr>
-                <w:rFonts w:ascii="BC Sans" w:hAnsi="BC Sans" w:hint="eastAsia"/>
+                <w:rFonts w:ascii="BC Sans" w:hAnsi="BC Sans"/>
                 <w:sz w:val="20"/>
                 <w:szCs w:val="20"/>
               </w:rPr>
@@ -4341,7 +4350,7 @@
               <w:pStyle w:val="TableContents"/>
               <w:spacing w:line="276" w:lineRule="auto"/>
               <w:rPr>
-                <w:rFonts w:ascii="BC Sans" w:hAnsi="BC Sans" w:hint="eastAsia"/>
+                <w:rFonts w:ascii="BC Sans" w:hAnsi="BC Sans"/>
                 <w:sz w:val="20"/>
                 <w:szCs w:val="20"/>
               </w:rPr>
@@ -4441,7 +4450,7 @@
               <w:pStyle w:val="TableContents"/>
               <w:spacing w:line="276" w:lineRule="auto"/>
               <w:rPr>
-                <w:rFonts w:ascii="BC Sans" w:hAnsi="BC Sans" w:hint="eastAsia"/>
+                <w:rFonts w:ascii="BC Sans" w:hAnsi="BC Sans"/>
                 <w:sz w:val="20"/>
                 <w:szCs w:val="20"/>
               </w:rPr>
@@ -4467,7 +4476,7 @@
               <w:pStyle w:val="TableContents"/>
               <w:spacing w:line="276" w:lineRule="auto"/>
               <w:rPr>
-                <w:rFonts w:ascii="BC Sans" w:hAnsi="BC Sans" w:hint="eastAsia"/>
+                <w:rFonts w:ascii="BC Sans" w:hAnsi="BC Sans"/>
                 <w:sz w:val="20"/>
                 <w:szCs w:val="20"/>
               </w:rPr>
@@ -4567,7 +4576,7 @@
               <w:pStyle w:val="TableContents"/>
               <w:spacing w:line="276" w:lineRule="auto"/>
               <w:rPr>
-                <w:rFonts w:ascii="BC Sans" w:hAnsi="BC Sans" w:hint="eastAsia"/>
+                <w:rFonts w:ascii="BC Sans" w:hAnsi="BC Sans"/>
                 <w:sz w:val="20"/>
                 <w:szCs w:val="20"/>
               </w:rPr>
@@ -4593,7 +4602,7 @@
               <w:pStyle w:val="TableContents"/>
               <w:spacing w:line="276" w:lineRule="auto"/>
               <w:rPr>
-                <w:rFonts w:ascii="BC Sans" w:hAnsi="BC Sans" w:hint="eastAsia"/>
+                <w:rFonts w:ascii="BC Sans" w:hAnsi="BC Sans"/>
                 <w:sz w:val="20"/>
                 <w:szCs w:val="20"/>
               </w:rPr>
@@ -4675,7 +4684,7 @@
               <w:pStyle w:val="TableContents"/>
               <w:spacing w:line="276" w:lineRule="auto"/>
               <w:rPr>
-                <w:rFonts w:ascii="BC Sans" w:hAnsi="BC Sans" w:hint="eastAsia"/>
+                <w:rFonts w:ascii="BC Sans" w:hAnsi="BC Sans"/>
                 <w:sz w:val="20"/>
                 <w:szCs w:val="20"/>
               </w:rPr>
@@ -4701,7 +4710,7 @@
               <w:pStyle w:val="TableContents"/>
               <w:spacing w:line="276" w:lineRule="auto"/>
               <w:rPr>
-                <w:rFonts w:ascii="BC Sans" w:hAnsi="BC Sans" w:hint="eastAsia"/>
+                <w:rFonts w:ascii="BC Sans" w:hAnsi="BC Sans"/>
                 <w:sz w:val="20"/>
                 <w:szCs w:val="20"/>
               </w:rPr>
@@ -5237,7 +5246,7 @@
             <w:pPr>
               <w:pStyle w:val="TableContents"/>
               <w:rPr>
-                <w:rFonts w:ascii="BC Sans" w:hAnsi="BC Sans" w:hint="eastAsia"/>
+                <w:rFonts w:ascii="BC Sans" w:hAnsi="BC Sans"/>
                 <w:sz w:val="20"/>
                 <w:szCs w:val="20"/>
               </w:rPr>
@@ -5274,7 +5283,7 @@
             <w:pPr>
               <w:pStyle w:val="TableContents"/>
               <w:rPr>
-                <w:rFonts w:ascii="BC Sans" w:hAnsi="BC Sans" w:hint="eastAsia"/>
+                <w:rFonts w:ascii="BC Sans" w:hAnsi="BC Sans"/>
                 <w:sz w:val="20"/>
                 <w:szCs w:val="20"/>
               </w:rPr>
@@ -5299,7 +5308,7 @@
             <w:pPr>
               <w:pStyle w:val="TableContents"/>
               <w:rPr>
-                <w:rFonts w:ascii="BC Sans" w:hAnsi="BC Sans" w:hint="eastAsia"/>
+                <w:rFonts w:ascii="BC Sans" w:hAnsi="BC Sans"/>
                 <w:sz w:val="20"/>
                 <w:szCs w:val="20"/>
               </w:rPr>
@@ -5324,7 +5333,7 @@
             <w:pPr>
               <w:pStyle w:val="TableContents"/>
               <w:rPr>
-                <w:rFonts w:ascii="BC Sans" w:hAnsi="BC Sans" w:hint="eastAsia"/>
+                <w:rFonts w:ascii="BC Sans" w:hAnsi="BC Sans"/>
                 <w:sz w:val="20"/>
                 <w:szCs w:val="20"/>
               </w:rPr>
@@ -5349,7 +5358,7 @@
             <w:pPr>
               <w:pStyle w:val="TableContents"/>
               <w:rPr>
-                <w:rFonts w:ascii="BC Sans" w:hAnsi="BC Sans" w:hint="eastAsia"/>
+                <w:rFonts w:ascii="BC Sans" w:hAnsi="BC Sans"/>
                 <w:sz w:val="20"/>
                 <w:szCs w:val="20"/>
               </w:rPr>
@@ -5378,7 +5387,7 @@
               <w:pStyle w:val="TableContents"/>
               <w:jc w:val="center"/>
               <w:rPr>
-                <w:rFonts w:ascii="BC Sans" w:hAnsi="BC Sans" w:hint="eastAsia"/>
+                <w:rFonts w:ascii="BC Sans" w:hAnsi="BC Sans"/>
                 <w:sz w:val="20"/>
                 <w:szCs w:val="20"/>
               </w:rPr>
@@ -5545,7 +5554,7 @@
               <w:pStyle w:val="TableContents"/>
               <w:spacing w:line="276" w:lineRule="auto"/>
               <w:rPr>
-                <w:rFonts w:ascii="BC Sans" w:hAnsi="BC Sans" w:hint="eastAsia"/>
+                <w:rFonts w:ascii="BC Sans" w:hAnsi="BC Sans"/>
                 <w:b/>
                 <w:bCs/>
                 <w:sz w:val="20"/>
@@ -5573,7 +5582,7 @@
               <w:pStyle w:val="TableContents"/>
               <w:spacing w:line="276" w:lineRule="auto"/>
               <w:rPr>
-                <w:rFonts w:ascii="BC Sans" w:hAnsi="BC Sans" w:hint="eastAsia"/>
+                <w:rFonts w:ascii="BC Sans" w:hAnsi="BC Sans"/>
                 <w:sz w:val="20"/>
                 <w:szCs w:val="20"/>
               </w:rPr>
@@ -5645,7 +5654,7 @@
               <w:pStyle w:val="TableContents"/>
               <w:spacing w:line="276" w:lineRule="auto"/>
               <w:rPr>
-                <w:rFonts w:ascii="BC Sans" w:hAnsi="BC Sans" w:hint="eastAsia"/>
+                <w:rFonts w:ascii="BC Sans" w:hAnsi="BC Sans"/>
                 <w:sz w:val="20"/>
                 <w:szCs w:val="20"/>
               </w:rPr>
@@ -5658,6 +5667,7 @@
                 <w:sz w:val="20"/>
                 <w:szCs w:val="20"/>
               </w:rPr>
+              <w:lastRenderedPageBreak/>
               <w:t>First Name</w:t>
             </w:r>
           </w:p>
@@ -5671,7 +5681,7 @@
               <w:pStyle w:val="TableContents"/>
               <w:spacing w:line="276" w:lineRule="auto"/>
               <w:rPr>
-                <w:rFonts w:ascii="BC Sans" w:hAnsi="BC Sans" w:hint="eastAsia"/>
+                <w:rFonts w:ascii="BC Sans" w:hAnsi="BC Sans"/>
                 <w:sz w:val="20"/>
                 <w:szCs w:val="20"/>
               </w:rPr>
@@ -5743,7 +5753,7 @@
               <w:pStyle w:val="TableContents"/>
               <w:spacing w:line="276" w:lineRule="auto"/>
               <w:rPr>
-                <w:rFonts w:ascii="BC Sans" w:hAnsi="BC Sans" w:hint="eastAsia"/>
+                <w:rFonts w:ascii="BC Sans" w:hAnsi="BC Sans"/>
                 <w:sz w:val="20"/>
                 <w:szCs w:val="20"/>
               </w:rPr>
@@ -5769,7 +5779,7 @@
               <w:pStyle w:val="TableContents"/>
               <w:spacing w:line="276" w:lineRule="auto"/>
               <w:rPr>
-                <w:rFonts w:ascii="BC Sans" w:hAnsi="BC Sans" w:hint="eastAsia"/>
+                <w:rFonts w:ascii="BC Sans" w:hAnsi="BC Sans"/>
                 <w:sz w:val="20"/>
                 <w:szCs w:val="20"/>
               </w:rPr>
@@ -5841,7 +5851,7 @@
               <w:pStyle w:val="TableContents"/>
               <w:spacing w:line="276" w:lineRule="auto"/>
               <w:rPr>
-                <w:rFonts w:ascii="BC Sans" w:hAnsi="BC Sans" w:hint="eastAsia"/>
+                <w:rFonts w:ascii="BC Sans" w:hAnsi="BC Sans"/>
                 <w:sz w:val="20"/>
                 <w:szCs w:val="20"/>
               </w:rPr>
@@ -5891,7 +5901,7 @@
               <w:pStyle w:val="TableContents"/>
               <w:spacing w:line="276" w:lineRule="auto"/>
               <w:rPr>
-                <w:rFonts w:ascii="BC Sans" w:hAnsi="BC Sans" w:hint="eastAsia"/>
+                <w:rFonts w:ascii="BC Sans" w:hAnsi="BC Sans"/>
                 <w:sz w:val="20"/>
                 <w:szCs w:val="20"/>
               </w:rPr>
@@ -5963,7 +5973,7 @@
               <w:pStyle w:val="TableContents"/>
               <w:spacing w:line="276" w:lineRule="auto"/>
               <w:rPr>
-                <w:rFonts w:ascii="BC Sans" w:hAnsi="BC Sans" w:hint="eastAsia"/>
+                <w:rFonts w:ascii="BC Sans" w:hAnsi="BC Sans"/>
                 <w:sz w:val="20"/>
                 <w:szCs w:val="20"/>
               </w:rPr>
@@ -5989,7 +5999,7 @@
               <w:pStyle w:val="TableContents"/>
               <w:spacing w:line="276" w:lineRule="auto"/>
               <w:rPr>
-                <w:rFonts w:ascii="BC Sans" w:hAnsi="BC Sans" w:hint="eastAsia"/>
+                <w:rFonts w:ascii="BC Sans" w:hAnsi="BC Sans"/>
                 <w:sz w:val="20"/>
                 <w:szCs w:val="20"/>
               </w:rPr>
@@ -6061,7 +6071,7 @@
               <w:pStyle w:val="TableContents"/>
               <w:spacing w:line="276" w:lineRule="auto"/>
               <w:rPr>
-                <w:rFonts w:ascii="BC Sans" w:hAnsi="BC Sans" w:hint="eastAsia"/>
+                <w:rFonts w:ascii="BC Sans" w:hAnsi="BC Sans"/>
                 <w:sz w:val="20"/>
                 <w:szCs w:val="20"/>
               </w:rPr>
@@ -6087,7 +6097,7 @@
               <w:pStyle w:val="TableContents"/>
               <w:spacing w:line="276" w:lineRule="auto"/>
               <w:rPr>
-                <w:rFonts w:ascii="BC Sans" w:hAnsi="BC Sans" w:hint="eastAsia"/>
+                <w:rFonts w:ascii="BC Sans" w:hAnsi="BC Sans"/>
                 <w:sz w:val="20"/>
                 <w:szCs w:val="20"/>
               </w:rPr>
@@ -6154,7 +6164,7 @@
       <w:pPr>
         <w:pStyle w:val="BodyText"/>
         <w:rPr>
-          <w:rFonts w:ascii="BC Sans" w:hAnsi="BC Sans" w:hint="eastAsia"/>
+          <w:rFonts w:ascii="BC Sans" w:hAnsi="BC Sans"/>
         </w:rPr>
       </w:pPr>
     </w:p>
@@ -6205,7 +6215,7 @@
             <w:pPr>
               <w:pStyle w:val="TableContents"/>
               <w:rPr>
-                <w:rFonts w:ascii="BC Sans" w:hAnsi="BC Sans" w:hint="eastAsia"/>
+                <w:rFonts w:ascii="BC Sans" w:hAnsi="BC Sans"/>
                 <w:sz w:val="20"/>
                 <w:szCs w:val="20"/>
               </w:rPr>
@@ -6230,7 +6240,7 @@
             <w:pPr>
               <w:pStyle w:val="TableContents"/>
               <w:rPr>
-                <w:rFonts w:ascii="BC Sans" w:hAnsi="BC Sans" w:hint="eastAsia"/>
+                <w:rFonts w:ascii="BC Sans" w:hAnsi="BC Sans"/>
                 <w:sz w:val="20"/>
                 <w:szCs w:val="20"/>
               </w:rPr>
@@ -6297,7 +6307,7 @@
       <w:pPr>
         <w:pStyle w:val="TableContents"/>
         <w:rPr>
-          <w:rFonts w:ascii="BC Sans" w:hAnsi="BC Sans" w:hint="eastAsia"/>
+          <w:rFonts w:ascii="BC Sans" w:hAnsi="BC Sans"/>
           <w:sz w:val="20"/>
           <w:szCs w:val="20"/>
         </w:rPr>
@@ -6367,7 +6377,7 @@
       <w:pPr>
         <w:jc w:val="center"/>
         <w:rPr>
-          <w:rFonts w:ascii="BC Sans" w:hAnsi="BC Sans" w:hint="eastAsia"/>
+          <w:rFonts w:ascii="BC Sans" w:hAnsi="BC Sans"/>
           <w:b/>
           <w:bCs/>
           <w:sz w:val="20"/>
@@ -6382,7 +6392,6 @@
           <w:sz w:val="20"/>
           <w:szCs w:val="20"/>
         </w:rPr>
-        <w:lastRenderedPageBreak/>
         <w:t>Note:  </w:t>
       </w:r>
@@ -6448,7 +6457,7 @@
       <w:pPr>
         <w:pStyle w:val="TableContents"/>
         <w:rPr>
-          <w:rFonts w:ascii="BC Sans" w:hAnsi="BC Sans" w:hint="eastAsia"/>
+          <w:rFonts w:ascii="BC Sans" w:hAnsi="BC Sans"/>
           <w:sz w:val="20"/>
           <w:szCs w:val="20"/>
         </w:rPr>
@@ -6522,7 +6531,7 @@
           <w:numId w:val="0"/>
         </w:numPr>
         <w:rPr>
-          <w:rFonts w:ascii="BC Sans" w:hAnsi="BC Sans" w:hint="eastAsia"/>
+          <w:rFonts w:ascii="BC Sans" w:hAnsi="BC Sans"/>
           <w:sz w:val="28"/>
           <w:szCs w:val="28"/>
         </w:rPr>
@@ -6540,7 +6549,7 @@
       <w:pPr>
         <w:pStyle w:val="BodyText"/>
         <w:rPr>
-          <w:rFonts w:ascii="BC Sans" w:hAnsi="BC Sans" w:hint="eastAsia"/>
+          <w:rFonts w:ascii="BC Sans" w:hAnsi="BC Sans"/>
         </w:rPr>
       </w:pPr>
       <w:r>
@@ -6578,7 +6587,7 @@
               <w:pStyle w:val="TableContents"/>
               <w:spacing w:line="276" w:lineRule="auto"/>
               <w:rPr>
-                <w:rFonts w:ascii="BC Sans" w:hAnsi="BC Sans" w:hint="eastAsia"/>
+                <w:rFonts w:ascii="BC Sans" w:hAnsi="BC Sans"/>
                 <w:sz w:val="20"/>
                 <w:szCs w:val="20"/>
               </w:rPr>
@@ -6604,7 +6613,7 @@
               <w:pStyle w:val="TableContents"/>
               <w:spacing w:line="276" w:lineRule="auto"/>
               <w:rPr>
-                <w:rFonts w:ascii="BC Sans" w:hAnsi="BC Sans" w:hint="eastAsia"/>
+                <w:rFonts w:ascii="BC Sans" w:hAnsi="BC Sans"/>
                 <w:sz w:val="20"/>
                 <w:szCs w:val="20"/>
               </w:rPr>
@@ -6676,7 +6685,7 @@
               <w:pStyle w:val="TableContents"/>
               <w:spacing w:line="276" w:lineRule="auto"/>
               <w:rPr>
-                <w:rFonts w:ascii="BC Sans" w:hAnsi="BC Sans" w:hint="eastAsia"/>
+                <w:rFonts w:ascii="BC Sans" w:hAnsi="BC Sans"/>
                 <w:sz w:val="20"/>
                 <w:szCs w:val="20"/>
               </w:rPr>
@@ -6702,7 +6711,7 @@
               <w:pStyle w:val="TableContents"/>
               <w:spacing w:line="276" w:lineRule="auto"/>
               <w:rPr>
-                <w:rFonts w:ascii="BC Sans" w:hAnsi="BC Sans" w:hint="eastAsia"/>
+                <w:rFonts w:ascii="BC Sans" w:hAnsi="BC Sans"/>
                 <w:sz w:val="20"/>
                 <w:szCs w:val="20"/>
               </w:rPr>
@@ -6746,7 +6755,7 @@
               <w:pStyle w:val="TableContents"/>
               <w:spacing w:line="276" w:lineRule="auto"/>
               <w:rPr>
-                <w:rFonts w:ascii="BC Sans" w:hAnsi="BC Sans" w:hint="eastAsia"/>
+                <w:rFonts w:ascii="BC Sans" w:hAnsi="BC Sans"/>
                 <w:sz w:val="20"/>
                 <w:szCs w:val="20"/>
               </w:rPr>
@@ -6772,7 +6781,7 @@
               <w:pStyle w:val="TableContents"/>
               <w:spacing w:line="276" w:lineRule="auto"/>
               <w:rPr>
-                <w:rFonts w:ascii="BC Sans" w:hAnsi="BC Sans" w:hint="eastAsia"/>
+                <w:rFonts w:ascii="BC Sans" w:hAnsi="BC Sans"/>
                 <w:sz w:val="20"/>
                 <w:szCs w:val="20"/>
               </w:rPr>
@@ -6810,14 +6819,14 @@
     <w:p>
       <w:pPr>
         <w:rPr>
-          <w:rFonts w:ascii="BC Sans" w:hAnsi="BC Sans" w:hint="eastAsia"/>
+          <w:rFonts w:ascii="BC Sans" w:hAnsi="BC Sans"/>
         </w:rPr>
       </w:pPr>
     </w:p>
     <w:p>
       <w:pPr>
         <w:rPr>
-          <w:rFonts w:ascii="BC Sans" w:hAnsi="BC Sans" w:hint="eastAsia"/>
+          <w:rFonts w:ascii="BC Sans" w:hAnsi="BC Sans"/>
         </w:rPr>
       </w:pPr>
       <w:r>
@@ -6832,7 +6841,7 @@
     <w:p>
       <w:pPr>
         <w:rPr>
-          <w:rFonts w:ascii="BC Sans" w:hAnsi="BC Sans" w:hint="eastAsia"/>
+          <w:rFonts w:ascii="BC Sans" w:hAnsi="BC Sans"/>
         </w:rPr>
       </w:pPr>
     </w:p>
@@ -6863,7 +6872,7 @@
               <w:pStyle w:val="TableContents"/>
               <w:spacing w:line="276" w:lineRule="auto"/>
               <w:rPr>
-                <w:rFonts w:ascii="BC Sans" w:hAnsi="BC Sans" w:hint="eastAsia"/>
+                <w:rFonts w:ascii="BC Sans" w:hAnsi="BC Sans"/>
                 <w:sz w:val="20"/>
                 <w:szCs w:val="20"/>
               </w:rPr>
@@ -6879,7 +6888,7 @@
               <w:pStyle w:val="TableContents"/>
               <w:spacing w:line="276" w:lineRule="auto"/>
               <w:rPr>
-                <w:rFonts w:ascii="BC Sans" w:hAnsi="BC Sans" w:hint="eastAsia"/>
+                <w:rFonts w:ascii="BC Sans" w:hAnsi="BC Sans"/>
                 <w:sz w:val="20"/>
                 <w:szCs w:val="20"/>
               </w:rPr>
@@ -6905,7 +6914,7 @@
               <w:pStyle w:val="TableContents"/>
               <w:spacing w:line="276" w:lineRule="auto"/>
               <w:rPr>
-                <w:rFonts w:ascii="BC Sans" w:hAnsi="BC Sans" w:hint="eastAsia"/>
+                <w:rFonts w:ascii="BC Sans" w:hAnsi="BC Sans"/>
                 <w:sz w:val="20"/>
                 <w:szCs w:val="20"/>
               </w:rPr>
@@ -6933,7 +6942,7 @@
               <w:pStyle w:val="TableContents"/>
               <w:spacing w:line="276" w:lineRule="auto"/>
               <w:rPr>
-                <w:rFonts w:ascii="BC Sans" w:hAnsi="BC Sans" w:hint="eastAsia"/>
+                <w:rFonts w:ascii="BC Sans" w:hAnsi="BC Sans"/>
                 <w:sz w:val="20"/>
                 <w:szCs w:val="20"/>
               </w:rPr>
@@ -6959,7 +6968,7 @@
               <w:pStyle w:val="TableContents"/>
               <w:spacing w:line="276" w:lineRule="auto"/>
               <w:rPr>
-                <w:rFonts w:ascii="BC Sans" w:hAnsi="BC Sans" w:hint="eastAsia"/>
+                <w:rFonts w:ascii="BC Sans" w:hAnsi="BC Sans"/>
                 <w:sz w:val="20"/>
                 <w:szCs w:val="20"/>
               </w:rPr>
@@ -7029,7 +7038,7 @@
               <w:pStyle w:val="TableContents"/>
               <w:spacing w:line="276" w:lineRule="auto"/>
               <w:rPr>
-                <w:rFonts w:ascii="BC Sans" w:hAnsi="BC Sans" w:hint="eastAsia"/>
+                <w:rFonts w:ascii="BC Sans" w:hAnsi="BC Sans"/>
                 <w:sz w:val="20"/>
                 <w:szCs w:val="20"/>
               </w:rPr>
@@ -7101,7 +7110,7 @@
               <w:pStyle w:val="TableContents"/>
               <w:spacing w:line="276" w:lineRule="auto"/>
               <w:rPr>
-                <w:rFonts w:ascii="BC Sans" w:hAnsi="BC Sans" w:hint="eastAsia"/>
+                <w:rFonts w:ascii="BC Sans" w:hAnsi="BC Sans"/>
                 <w:sz w:val="20"/>
                 <w:szCs w:val="20"/>
               </w:rPr>
@@ -7127,7 +7136,7 @@
               <w:pStyle w:val="TableContents"/>
               <w:spacing w:line="276" w:lineRule="auto"/>
               <w:rPr>
-                <w:rFonts w:ascii="BC Sans" w:hAnsi="BC Sans" w:hint="eastAsia"/>
+                <w:rFonts w:ascii="BC Sans" w:hAnsi="BC Sans"/>
                 <w:sz w:val="20"/>
                 <w:szCs w:val="20"/>
               </w:rPr>
@@ -7197,7 +7206,7 @@
               <w:pStyle w:val="TableContents"/>
               <w:spacing w:line="276" w:lineRule="auto"/>
               <w:rPr>
-                <w:rFonts w:ascii="BC Sans" w:hAnsi="BC Sans" w:hint="eastAsia"/>
+                <w:rFonts w:ascii="BC Sans" w:hAnsi="BC Sans"/>
                 <w:sz w:val="20"/>
                 <w:szCs w:val="20"/>
               </w:rPr>
@@ -7269,7 +7278,7 @@
               <w:pStyle w:val="TableContents"/>
               <w:spacing w:line="276" w:lineRule="auto"/>
               <w:rPr>
-                <w:rFonts w:ascii="BC Sans" w:hAnsi="BC Sans" w:hint="eastAsia"/>
+                <w:rFonts w:ascii="BC Sans" w:hAnsi="BC Sans"/>
                 <w:sz w:val="20"/>
                 <w:szCs w:val="20"/>
               </w:rPr>
@@ -7282,6 +7291,7 @@
                 <w:sz w:val="20"/>
                 <w:szCs w:val="20"/>
               </w:rPr>
+              <w:lastRenderedPageBreak/>
               <w:t>South</w:t>
             </w:r>
           </w:p>
@@ -7295,7 +7305,7 @@
               <w:pStyle w:val="TableContents"/>
               <w:spacing w:line="276" w:lineRule="auto"/>
               <w:rPr>
-                <w:rFonts w:ascii="BC Sans" w:hAnsi="BC Sans" w:hint="eastAsia"/>
+                <w:rFonts w:ascii="BC Sans" w:hAnsi="BC Sans"/>
                 <w:sz w:val="20"/>
                 <w:szCs w:val="20"/>
               </w:rPr>
@@ -7365,7 +7375,7 @@
               <w:pStyle w:val="TableContents"/>
               <w:spacing w:line="276" w:lineRule="auto"/>
               <w:rPr>
-                <w:rFonts w:ascii="BC Sans" w:hAnsi="BC Sans" w:hint="eastAsia"/>
+                <w:rFonts w:ascii="BC Sans" w:hAnsi="BC Sans"/>
                 <w:sz w:val="20"/>
                 <w:szCs w:val="20"/>
               </w:rPr>
@@ -7437,7 +7447,7 @@
               <w:pStyle w:val="TableContents"/>
               <w:spacing w:line="276" w:lineRule="auto"/>
               <w:rPr>
-                <w:rFonts w:ascii="BC Sans" w:hAnsi="BC Sans" w:hint="eastAsia"/>
+                <w:rFonts w:ascii="BC Sans" w:hAnsi="BC Sans"/>
                 <w:sz w:val="20"/>
                 <w:szCs w:val="20"/>
               </w:rPr>
@@ -7463,7 +7473,7 @@
               <w:pStyle w:val="TableContents"/>
               <w:spacing w:line="276" w:lineRule="auto"/>
               <w:rPr>
-                <w:rFonts w:ascii="BC Sans" w:hAnsi="BC Sans" w:hint="eastAsia"/>
+                <w:rFonts w:ascii="BC Sans" w:hAnsi="BC Sans"/>
                 <w:sz w:val="20"/>
                 <w:szCs w:val="20"/>
               </w:rPr>
@@ -7533,7 +7543,7 @@
               <w:pStyle w:val="TableContents"/>
               <w:spacing w:line="276" w:lineRule="auto"/>
               <w:rPr>
-                <w:rFonts w:ascii="BC Sans" w:hAnsi="BC Sans" w:hint="eastAsia"/>
+                <w:rFonts w:ascii="BC Sans" w:hAnsi="BC Sans"/>
                 <w:sz w:val="20"/>
                 <w:szCs w:val="20"/>
               </w:rPr>
@@ -7599,7 +7609,7 @@
     <w:p>
       <w:pPr>
         <w:rPr>
-          <w:rFonts w:ascii="BC Sans" w:hAnsi="BC Sans" w:hint="eastAsia"/>
+          <w:rFonts w:ascii="BC Sans" w:hAnsi="BC Sans"/>
         </w:rPr>
       </w:pPr>
     </w:p>
@@ -7611,7 +7621,7 @@
           <w:numId w:val="0"/>
         </w:numPr>
         <w:rPr>
-          <w:rFonts w:ascii="BC Sans" w:hAnsi="BC Sans" w:hint="eastAsia"/>
+          <w:rFonts w:ascii="BC Sans" w:hAnsi="BC Sans"/>
           <w:sz w:val="28"/>
           <w:szCs w:val="28"/>
         </w:rPr>
@@ -7651,7 +7661,7 @@
               <w:pStyle w:val="TableContents"/>
               <w:spacing w:line="276" w:lineRule="auto"/>
               <w:rPr>
-                <w:rFonts w:ascii="BC Sans" w:hAnsi="BC Sans" w:hint="eastAsia"/>
+                <w:rFonts w:ascii="BC Sans" w:hAnsi="BC Sans"/>
                 <w:b/>
                 <w:bCs/>
                 <w:sz w:val="20"/>
@@ -7680,7 +7690,7 @@
               <w:pStyle w:val="TableContents"/>
               <w:spacing w:line="276" w:lineRule="auto"/>
               <w:rPr>
-                <w:rFonts w:ascii="BC Sans" w:hAnsi="BC Sans" w:hint="eastAsia"/>
+                <w:rFonts w:ascii="BC Sans" w:hAnsi="BC Sans"/>
                 <w:b/>
                 <w:bCs/>
                 <w:sz w:val="20"/>
@@ -7760,7 +7770,7 @@
               <w:pStyle w:val="TableContents"/>
               <w:spacing w:line="276" w:lineRule="auto"/>
               <w:rPr>
-                <w:rFonts w:ascii="BC Sans" w:hAnsi="BC Sans" w:hint="eastAsia"/>
+                <w:rFonts w:ascii="BC Sans" w:hAnsi="BC Sans"/>
                 <w:b/>
                 <w:bCs/>
                 <w:color w:val="000000"/>
@@ -7867,7 +7877,7 @@
               <w:pStyle w:val="TableContents"/>
               <w:spacing w:line="276" w:lineRule="auto"/>
               <w:rPr>
-                <w:rFonts w:ascii="BC Sans" w:hAnsi="BC Sans" w:hint="eastAsia"/>
+                <w:rFonts w:ascii="BC Sans" w:hAnsi="BC Sans"/>
                 <w:b/>
                 <w:bCs/>
                 <w:sz w:val="20"/>
@@ -7925,7 +7935,7 @@
               <w:pStyle w:val="TableContents"/>
               <w:spacing w:line="276" w:lineRule="auto"/>
               <w:rPr>
-                <w:rFonts w:ascii="BC Sans" w:hAnsi="BC Sans" w:hint="eastAsia"/>
+                <w:rFonts w:ascii="BC Sans" w:hAnsi="BC Sans"/>
                 <w:sz w:val="20"/>
                 <w:szCs w:val="20"/>
               </w:rPr>
@@ -7951,7 +7961,7 @@
               <w:pStyle w:val="TableContents"/>
               <w:spacing w:line="276" w:lineRule="auto"/>
               <w:rPr>
-                <w:rFonts w:ascii="BC Sans" w:hAnsi="BC Sans" w:hint="eastAsia"/>
+                <w:rFonts w:ascii="BC Sans" w:hAnsi="BC Sans"/>
                 <w:sz w:val="20"/>
                 <w:szCs w:val="20"/>
               </w:rPr>
@@ -8023,7 +8033,7 @@
               <w:pStyle w:val="TableContents"/>
               <w:spacing w:line="276" w:lineRule="auto"/>
               <w:rPr>
-                <w:rFonts w:ascii="BC Sans" w:hAnsi="BC Sans" w:hint="eastAsia"/>
+                <w:rFonts w:ascii="BC Sans" w:hAnsi="BC Sans"/>
                 <w:sz w:val="20"/>
                 <w:szCs w:val="20"/>
               </w:rPr>
@@ -8050,7 +8060,7 @@
               <w:pStyle w:val="TableContents"/>
               <w:spacing w:line="276" w:lineRule="auto"/>
               <w:rPr>
-                <w:rFonts w:ascii="BC Sans" w:hAnsi="BC Sans" w:hint="eastAsia"/>
+                <w:rFonts w:ascii="BC Sans" w:hAnsi="BC Sans"/>
                 <w:sz w:val="20"/>
                 <w:szCs w:val="20"/>
               </w:rPr>
@@ -8122,7 +8132,7 @@
               <w:pStyle w:val="TableContents"/>
               <w:spacing w:line="276" w:lineRule="auto"/>
               <w:rPr>
-                <w:rFonts w:ascii="BC Sans" w:hAnsi="BC Sans" w:hint="eastAsia"/>
+                <w:rFonts w:ascii="BC Sans" w:hAnsi="BC Sans"/>
                 <w:sz w:val="20"/>
                 <w:szCs w:val="20"/>
               </w:rPr>
@@ -8136,7 +8146,6 @@
                 <w:sz w:val="20"/>
                 <w:szCs w:val="20"/>
               </w:rPr>
-              <w:lastRenderedPageBreak/>
               <w:t>Removal of Soil Project Duration</w:t>
             </w:r>
           </w:p>
@@ -8150,7 +8159,7 @@
               <w:pStyle w:val="TableContents"/>
               <w:spacing w:line="276" w:lineRule="auto"/>
               <w:rPr>
-                <w:rFonts w:ascii="BC Sans" w:hAnsi="BC Sans" w:hint="eastAsia"/>
+                <w:rFonts w:ascii="BC Sans" w:hAnsi="BC Sans"/>
                 <w:sz w:val="20"/>
                 <w:szCs w:val="20"/>
               </w:rPr>
@@ -8248,7 +8257,7 @@
               <w:keepNext/>
               <w:spacing w:line="276" w:lineRule="auto"/>
               <w:rPr>
-                <w:rFonts w:ascii="BC Sans" w:hAnsi="BC Sans" w:hint="eastAsia"/>
+                <w:rFonts w:ascii="BC Sans" w:hAnsi="BC Sans"/>
                 <w:sz w:val="20"/>
                 <w:szCs w:val="20"/>
               </w:rPr>
@@ -8291,7 +8300,7 @@
               <w:keepNext/>
               <w:spacing w:line="276" w:lineRule="auto"/>
               <w:rPr>
-                <w:rFonts w:ascii="BC Sans" w:hAnsi="BC Sans" w:hint="eastAsia"/>
+                <w:rFonts w:ascii="BC Sans" w:hAnsi="BC Sans"/>
                 <w:b/>
                 <w:sz w:val="20"/>
               </w:rPr>
@@ -8315,7 +8324,7 @@
               <w:pStyle w:val="TableContents"/>
               <w:spacing w:line="276" w:lineRule="auto"/>
               <w:rPr>
-                <w:rFonts w:ascii="BC Sans" w:hAnsi="BC Sans" w:hint="eastAsia"/>
+                <w:rFonts w:ascii="BC Sans" w:hAnsi="BC Sans"/>
                 <w:sz w:val="20"/>
                 <w:szCs w:val="20"/>
               </w:rPr>
@@ -8377,7 +8386,7 @@
               <w:keepNext/>
               <w:spacing w:line="276" w:lineRule="auto"/>
               <w:rPr>
-                <w:rFonts w:ascii="BC Sans" w:hAnsi="BC Sans" w:hint="eastAsia"/>
+                <w:rFonts w:ascii="BC Sans" w:hAnsi="BC Sans"/>
                 <w:b/>
                 <w:sz w:val="20"/>
               </w:rPr>
@@ -8401,7 +8410,7 @@
               <w:pStyle w:val="TableContents"/>
               <w:spacing w:line="276" w:lineRule="auto"/>
               <w:rPr>
-                <w:rFonts w:ascii="BC Sans" w:hAnsi="BC Sans" w:hint="eastAsia"/>
+                <w:rFonts w:ascii="BC Sans" w:hAnsi="BC Sans"/>
                 <w:sz w:val="20"/>
                 <w:szCs w:val="20"/>
               </w:rPr>
@@ -8463,7 +8472,7 @@
               <w:keepNext/>
               <w:spacing w:line="276" w:lineRule="auto"/>
               <w:rPr>
-                <w:rFonts w:ascii="BC Sans" w:hAnsi="BC Sans" w:hint="eastAsia"/>
+                <w:rFonts w:ascii="BC Sans" w:hAnsi="BC Sans"/>
                 <w:b/>
                 <w:sz w:val="20"/>
               </w:rPr>
@@ -8487,7 +8496,7 @@
               <w:pStyle w:val="TableContents"/>
               <w:spacing w:line="276" w:lineRule="auto"/>
               <w:rPr>
-                <w:rFonts w:ascii="BC Sans" w:hAnsi="BC Sans" w:hint="eastAsia"/>
+                <w:rFonts w:ascii="BC Sans" w:hAnsi="BC Sans"/>
                 <w:sz w:val="20"/>
                 <w:szCs w:val="20"/>
               </w:rPr>
@@ -8531,7 +8540,7 @@
               <w:pStyle w:val="TableContents"/>
               <w:spacing w:line="276" w:lineRule="auto"/>
               <w:rPr>
-                <w:rFonts w:ascii="BC Sans" w:hAnsi="BC Sans" w:hint="eastAsia"/>
+                <w:rFonts w:ascii="BC Sans" w:hAnsi="BC Sans"/>
                 <w:b/>
                 <w:sz w:val="20"/>
               </w:rPr>
@@ -8555,7 +8564,7 @@
               <w:pStyle w:val="TableContents"/>
               <w:spacing w:line="276" w:lineRule="auto"/>
               <w:rPr>
-                <w:rFonts w:ascii="BC Sans" w:hAnsi="BC Sans" w:hint="eastAsia"/>
+                <w:rFonts w:ascii="BC Sans" w:hAnsi="BC Sans"/>
                 <w:sz w:val="20"/>
                 <w:szCs w:val="20"/>
               </w:rPr>
@@ -8643,7 +8652,7 @@
               <w:keepNext/>
               <w:spacing w:line="276" w:lineRule="auto"/>
               <w:rPr>
-                <w:rFonts w:ascii="BC Sans" w:hAnsi="BC Sans" w:hint="eastAsia"/>
+                <w:rFonts w:ascii="BC Sans" w:hAnsi="BC Sans"/>
                 <w:sz w:val="20"/>
                 <w:szCs w:val="20"/>
               </w:rPr>
@@ -8659,7 +8668,7 @@
               <w:pStyle w:val="TableContents"/>
               <w:spacing w:line="276" w:lineRule="auto"/>
               <w:rPr>
-                <w:rFonts w:ascii="BC Sans" w:hAnsi="BC Sans" w:hint="eastAsia"/>
+                <w:rFonts w:ascii="BC Sans" w:hAnsi="BC Sans"/>
                 <w:sz w:val="20"/>
                 <w:szCs w:val="20"/>
               </w:rPr>
@@ -8687,7 +8696,7 @@
               <w:keepNext/>
               <w:spacing w:line="276" w:lineRule="auto"/>
               <w:rPr>
-                <w:rFonts w:ascii="BC Sans" w:hAnsi="BC Sans" w:hint="eastAsia"/>
+                <w:rFonts w:ascii="BC Sans" w:hAnsi="BC Sans"/>
                 <w:sz w:val="20"/>
                 <w:szCs w:val="20"/>
               </w:rPr>
@@ -8712,7 +8721,7 @@
               <w:pStyle w:val="TableContents"/>
               <w:spacing w:line="276" w:lineRule="auto"/>
               <w:rPr>
-                <w:rFonts w:ascii="BC Sans" w:hAnsi="BC Sans" w:hint="eastAsia"/>
+                <w:rFonts w:ascii="BC Sans" w:hAnsi="BC Sans"/>
                 <w:sz w:val="20"/>
                 <w:szCs w:val="20"/>
               </w:rPr>
@@ -8802,7 +8811,7 @@
               <w:keepNext/>
               <w:spacing w:line="276" w:lineRule="auto"/>
               <w:rPr>
-                <w:rFonts w:ascii="BC Sans" w:hAnsi="BC Sans" w:hint="eastAsia"/>
+                <w:rFonts w:ascii="BC Sans" w:hAnsi="BC Sans"/>
                 <w:sz w:val="20"/>
                 <w:szCs w:val="20"/>
               </w:rPr>
@@ -8827,7 +8836,7 @@
               <w:pStyle w:val="TableContents"/>
               <w:spacing w:line="276" w:lineRule="auto"/>
               <w:rPr>
-                <w:rFonts w:ascii="BC Sans" w:hAnsi="BC Sans" w:hint="eastAsia"/>
+                <w:rFonts w:ascii="BC Sans" w:hAnsi="BC Sans"/>
                 <w:sz w:val="20"/>
                 <w:szCs w:val="20"/>
               </w:rPr>
@@ -8889,7 +8898,7 @@
               <w:keepNext/>
               <w:spacing w:line="276" w:lineRule="auto"/>
               <w:rPr>
-                <w:rFonts w:ascii="BC Sans" w:hAnsi="BC Sans" w:hint="eastAsia"/>
+                <w:rFonts w:ascii="BC Sans" w:hAnsi="BC Sans"/>
                 <w:sz w:val="20"/>
                 <w:szCs w:val="20"/>
               </w:rPr>
@@ -8914,7 +8923,7 @@
               <w:pStyle w:val="TableContents"/>
               <w:spacing w:line="276" w:lineRule="auto"/>
               <w:rPr>
-                <w:rFonts w:ascii="BC Sans" w:hAnsi="BC Sans" w:hint="eastAsia"/>
+                <w:rFonts w:ascii="BC Sans" w:hAnsi="BC Sans"/>
                 <w:sz w:val="20"/>
                 <w:szCs w:val="20"/>
               </w:rPr>
@@ -9004,7 +9013,7 @@
               <w:pStyle w:val="TableContents"/>
               <w:spacing w:line="276" w:lineRule="auto"/>
               <w:rPr>
-                <w:rFonts w:ascii="BC Sans" w:hAnsi="BC Sans" w:hint="eastAsia"/>
+                <w:rFonts w:ascii="BC Sans" w:hAnsi="BC Sans"/>
                 <w:sz w:val="20"/>
                 <w:szCs w:val="20"/>
               </w:rPr>
@@ -9029,7 +9038,7 @@
               <w:pStyle w:val="TableContents"/>
               <w:spacing w:line="276" w:lineRule="auto"/>
               <w:rPr>
-                <w:rFonts w:ascii="BC Sans" w:hAnsi="BC Sans" w:hint="eastAsia"/>
+                <w:rFonts w:ascii="BC Sans" w:hAnsi="BC Sans"/>
                 <w:sz w:val="20"/>
                 <w:szCs w:val="20"/>
               </w:rPr>
@@ -9144,7 +9153,7 @@
               <w:pStyle w:val="TableContents"/>
               <w:spacing w:line="276" w:lineRule="auto"/>
               <w:rPr>
-                <w:rFonts w:ascii="BC Sans" w:hAnsi="BC Sans" w:hint="eastAsia"/>
+                <w:rFonts w:ascii="BC Sans" w:hAnsi="BC Sans"/>
                 <w:sz w:val="20"/>
               </w:rPr>
             </w:pPr>
@@ -9233,7 +9242,7 @@
               <w:pStyle w:val="TableContents"/>
               <w:spacing w:line="276" w:lineRule="auto"/>
               <w:rPr>
-                <w:rFonts w:ascii="BC Sans" w:hAnsi="BC Sans" w:hint="eastAsia"/>
+                <w:rFonts w:ascii="BC Sans" w:hAnsi="BC Sans"/>
                 <w:b/>
                 <w:color w:val="000000"/>
                 <w:sz w:val="20"/>
@@ -9261,7 +9270,7 @@
               <w:pStyle w:val="TableContents"/>
               <w:spacing w:line="276" w:lineRule="auto"/>
               <w:rPr>
-                <w:rFonts w:ascii="BC Sans" w:hAnsi="BC Sans" w:hint="eastAsia"/>
+                <w:rFonts w:ascii="BC Sans" w:hAnsi="BC Sans"/>
                 <w:sz w:val="20"/>
                 <w:szCs w:val="20"/>
               </w:rPr>
@@ -9329,7 +9338,7 @@
         <w:pStyle w:val="TableContents"/>
         <w:spacing w:line="276" w:lineRule="auto"/>
         <w:rPr>
-          <w:rFonts w:ascii="BC Sans" w:hAnsi="BC Sans" w:hint="eastAsia"/>
+          <w:rFonts w:ascii="BC Sans" w:hAnsi="BC Sans"/>
           <w:sz w:val="20"/>
           <w:szCs w:val="20"/>
         </w:rPr>
@@ -9433,7 +9442,7 @@
               <w:pStyle w:val="TableContents"/>
               <w:spacing w:line="276" w:lineRule="auto"/>
               <w:rPr>
-                <w:rFonts w:ascii="BC Sans" w:hAnsi="BC Sans" w:hint="eastAsia"/>
+                <w:rFonts w:ascii="BC Sans" w:hAnsi="BC Sans"/>
                 <w:b/>
                 <w:color w:val="000000"/>
                 <w:sz w:val="20"/>
@@ -9460,7 +9469,7 @@
             <w:pPr>
               <w:pStyle w:val="TableContents"/>
               <w:rPr>
-                <w:rFonts w:ascii="BC Sans" w:hAnsi="BC Sans" w:hint="eastAsia"/>
+                <w:rFonts w:ascii="BC Sans" w:hAnsi="BC Sans"/>
                 <w:sz w:val="20"/>
                 <w:szCs w:val="20"/>
               </w:rPr>
@@ -9561,7 +9570,7 @@
             <w:pPr>
               <w:pStyle w:val="TableContents"/>
               <w:rPr>
-                <w:rFonts w:ascii="BC Sans" w:hAnsi="BC Sans" w:hint="eastAsia"/>
+                <w:rFonts w:ascii="BC Sans" w:hAnsi="BC Sans"/>
                 <w:sz w:val="20"/>
                 <w:szCs w:val="20"/>
               </w:rPr>
@@ -9644,7 +9653,7 @@
             <w:pPr>
               <w:pStyle w:val="TableContents"/>
               <w:rPr>
-                <w:rFonts w:ascii="BC Sans" w:hAnsi="BC Sans" w:hint="eastAsia"/>
+                <w:rFonts w:ascii="BC Sans" w:hAnsi="BC Sans"/>
                 <w:sz w:val="20"/>
                 <w:szCs w:val="20"/>
               </w:rPr>
@@ -9725,7 +9734,7 @@
               <w:pStyle w:val="TableContents"/>
               <w:spacing w:line="276" w:lineRule="auto"/>
               <w:rPr>
-                <w:rFonts w:ascii="BC Sans" w:hAnsi="BC Sans" w:hint="eastAsia"/>
+                <w:rFonts w:ascii="BC Sans" w:hAnsi="BC Sans"/>
                 <w:b/>
                 <w:color w:val="000000"/>
                 <w:sz w:val="20"/>
@@ -9752,7 +9761,7 @@
             <w:pPr>
               <w:pStyle w:val="TableContents"/>
               <w:rPr>
-                <w:rFonts w:ascii="BC Sans" w:hAnsi="BC Sans" w:hint="eastAsia"/>
+                <w:rFonts w:ascii="BC Sans" w:hAnsi="BC Sans"/>
                 <w:sz w:val="20"/>
                 <w:szCs w:val="20"/>
               </w:rPr>
@@ -9853,7 +9862,7 @@
             <w:pPr>
               <w:pStyle w:val="TableContents"/>
               <w:rPr>
-                <w:rFonts w:ascii="BC Sans" w:hAnsi="BC Sans" w:hint="eastAsia"/>
+                <w:rFonts w:ascii="BC Sans" w:hAnsi="BC Sans"/>
                 <w:sz w:val="20"/>
                 <w:szCs w:val="20"/>
               </w:rPr>
@@ -9936,7 +9945,7 @@
             <w:pPr>
               <w:pStyle w:val="TableContents"/>
               <w:rPr>
-                <w:rFonts w:ascii="BC Sans" w:hAnsi="BC Sans" w:hint="eastAsia"/>
+                <w:rFonts w:ascii="BC Sans" w:hAnsi="BC Sans"/>
                 <w:sz w:val="20"/>
                 <w:szCs w:val="20"/>
               </w:rPr>
@@ -9948,7 +9957,6 @@
                 <w:sz w:val="20"/>
                 <w:szCs w:val="20"/>
               </w:rPr>
-              <w:lastRenderedPageBreak/>
               <w:t>{</w:t>
             </w:r>
             <w:proofErr w:type="gramStart"/>
@@ -10001,7 +10009,7 @@
             <w:pPr>
               <w:pStyle w:val="TableContents"/>
               <w:rPr>
-                <w:rFonts w:ascii="BC Sans" w:hAnsi="BC Sans" w:hint="eastAsia"/>
+                <w:rFonts w:ascii="BC Sans" w:hAnsi="BC Sans"/>
                 <w:sz w:val="20"/>
                 <w:szCs w:val="20"/>
               </w:rPr>
@@ -10099,7 +10107,7 @@
               <w:pStyle w:val="TableContents"/>
               <w:spacing w:line="276" w:lineRule="auto"/>
               <w:rPr>
-                <w:rFonts w:ascii="BC Sans" w:hAnsi="BC Sans" w:hint="eastAsia"/>
+                <w:rFonts w:ascii="BC Sans" w:hAnsi="BC Sans"/>
                 <w:b/>
                 <w:color w:val="000000"/>
                 <w:sz w:val="20"/>
@@ -10114,7 +10122,6 @@
                 <w:sz w:val="20"/>
                 <w:szCs w:val="20"/>
               </w:rPr>
-              <w:lastRenderedPageBreak/>
               <w:t>Have you submitted a Notice of Work to the Ministry of Energy, Mines and Low Carbon Innovation (EMLI)?</w:t>
             </w:r>
           </w:p>
@@ -10128,7 +10135,7 @@
               <w:pStyle w:val="TableContents"/>
               <w:spacing w:line="276" w:lineRule="auto"/>
               <w:rPr>
-                <w:rFonts w:ascii="BC Sans" w:hAnsi="BC Sans" w:hint="eastAsia"/>
+                <w:rFonts w:ascii="BC Sans" w:hAnsi="BC Sans"/>
                 <w:sz w:val="20"/>
                 <w:szCs w:val="20"/>
               </w:rPr>
@@ -10200,7 +10207,7 @@
               <w:pStyle w:val="TableContents"/>
               <w:spacing w:line="276" w:lineRule="auto"/>
               <w:rPr>
-                <w:rFonts w:ascii="BC Sans" w:hAnsi="BC Sans" w:hint="eastAsia"/>
+                <w:rFonts w:ascii="BC Sans" w:hAnsi="BC Sans"/>
                 <w:b/>
                 <w:color w:val="000000"/>
                 <w:sz w:val="20"/>
@@ -10569,7 +10576,7 @@
         <w:pStyle w:val="TableContents"/>
         <w:spacing w:line="276" w:lineRule="auto"/>
         <w:rPr>
-          <w:rFonts w:ascii="BC Sans" w:hAnsi="BC Sans" w:hint="eastAsia"/>
+          <w:rFonts w:ascii="BC Sans" w:hAnsi="BC Sans"/>
           <w:sz w:val="20"/>
           <w:szCs w:val="20"/>
         </w:rPr>
@@ -10646,6 +10653,7 @@
           <w:sz w:val="28"/>
           <w:szCs w:val="28"/>
         </w:rPr>
+        <w:lastRenderedPageBreak/>
         <w:t xml:space="preserve">6. </w:t>
       </w:r>
       <w:r>
@@ -10694,7 +10702,7 @@
               <w:pStyle w:val="TableContents"/>
               <w:spacing w:line="276" w:lineRule="auto"/>
               <w:rPr>
-                <w:rFonts w:ascii="BC Sans" w:hAnsi="BC Sans" w:hint="eastAsia"/>
+                <w:rFonts w:ascii="BC Sans" w:hAnsi="BC Sans"/>
                 <w:b/>
                 <w:bCs/>
                 <w:sz w:val="20"/>
@@ -10747,7 +10755,7 @@
               <w:pStyle w:val="TableContents"/>
               <w:spacing w:line="276" w:lineRule="auto"/>
               <w:rPr>
-                <w:rFonts w:ascii="BC Sans" w:hAnsi="BC Sans" w:hint="eastAsia"/>
+                <w:rFonts w:ascii="BC Sans" w:hAnsi="BC Sans"/>
                 <w:b/>
                 <w:bCs/>
                 <w:sz w:val="20"/>
@@ -10918,7 +10926,7 @@
               <w:keepNext/>
               <w:spacing w:line="276" w:lineRule="auto"/>
               <w:rPr>
-                <w:rFonts w:ascii="BC Sans" w:hAnsi="BC Sans" w:hint="eastAsia"/>
+                <w:rFonts w:ascii="BC Sans" w:hAnsi="BC Sans"/>
                 <w:b/>
                 <w:bCs/>
                 <w:sz w:val="20"/>
@@ -10934,47 +10942,8 @@
                 <w:sz w:val="20"/>
                 <w:szCs w:val="20"/>
               </w:rPr>
-              <w:t>The total floor area (m2) of the proposed structure(s)</w:t>
-            </w:r>
-          </w:p>
-        </w:tc>
-        <w:tc>
-          <w:tcPr>
-            <w:tcW w:w="3630" w:type="dxa"/>
-          </w:tcPr>
-          <w:p>
-            <w:pPr>
-              <w:pStyle w:val="TableContents"/>
-              <w:spacing w:line="276" w:lineRule="auto"/>
-              <w:rPr>
-                <w:rFonts w:ascii="BC Sans" w:hAnsi="BC Sans" w:hint="eastAsia"/>
-                <w:b/>
-                <w:bCs/>
-                <w:sz w:val="20"/>
-                <w:szCs w:val="20"/>
-              </w:rPr>
-            </w:pPr>
-          </w:p>
-        </w:tc>
-      </w:tr>
-      <w:tr>
-        <w:tc>
-          <w:tcPr>
-            <w:tcW w:w="3630" w:type="dxa"/>
-          </w:tcPr>
-          <w:p>
-            <w:pPr>
-              <w:pStyle w:val="TableContents"/>
-              <w:keepNext/>
-              <w:spacing w:line="276" w:lineRule="auto"/>
-              <w:rPr>
-                <w:rFonts w:ascii="BC Sans" w:hAnsi="BC Sans" w:hint="eastAsia"/>
-                <w:b/>
-                <w:bCs/>
-                <w:sz w:val="20"/>
-                <w:szCs w:val="20"/>
-              </w:rPr>
-            </w:pPr>
+              <w:t xml:space="preserve">The total floor area (m2) </w:t>
+            </w:r>
             <w:r>
               <w:rPr>
                 <w:rFonts w:ascii="BC Sans" w:hAnsi="BC Sans"/>
@@ -10984,7 +10953,7 @@
                 <w:sz w:val="20"/>
                 <w:szCs w:val="20"/>
               </w:rPr>
-              <w:t>#</w:t>
+              <w:t>for each of the proposed structure(s)</w:t>
             </w:r>
           </w:p>
         </w:tc>
@@ -10997,7 +10966,28 @@
               <w:pStyle w:val="TableContents"/>
               <w:spacing w:line="276" w:lineRule="auto"/>
               <w:rPr>
-                <w:rFonts w:ascii="BC Sans" w:hAnsi="BC Sans" w:hint="eastAsia"/>
+                <w:rFonts w:ascii="BC Sans" w:hAnsi="BC Sans"/>
+                <w:b/>
+                <w:bCs/>
+                <w:sz w:val="20"/>
+                <w:szCs w:val="20"/>
+              </w:rPr>
+            </w:pPr>
+          </w:p>
+        </w:tc>
+      </w:tr>
+      <w:tr>
+        <w:tc>
+          <w:tcPr>
+            <w:tcW w:w="3630" w:type="dxa"/>
+          </w:tcPr>
+          <w:p>
+            <w:pPr>
+              <w:pStyle w:val="TableContents"/>
+              <w:keepNext/>
+              <w:spacing w:line="276" w:lineRule="auto"/>
+              <w:rPr>
+                <w:rFonts w:ascii="BC Sans" w:hAnsi="BC Sans"/>
                 <w:b/>
                 <w:bCs/>
                 <w:sz w:val="20"/>
@@ -11013,7 +11003,7 @@
                 <w:sz w:val="20"/>
                 <w:szCs w:val="20"/>
               </w:rPr>
-              <w:t>Type</w:t>
+              <w:t>#</w:t>
             </w:r>
           </w:p>
         </w:tc>
@@ -11026,7 +11016,7 @@
               <w:pStyle w:val="TableContents"/>
               <w:spacing w:line="276" w:lineRule="auto"/>
               <w:rPr>
-                <w:rFonts w:ascii="BC Sans" w:hAnsi="BC Sans" w:hint="eastAsia"/>
+                <w:rFonts w:ascii="BC Sans" w:hAnsi="BC Sans"/>
                 <w:b/>
                 <w:bCs/>
                 <w:sz w:val="20"/>
@@ -11038,6 +11028,35 @@
                 <w:rFonts w:ascii="BC Sans" w:hAnsi="BC Sans"/>
                 <w:b/>
                 <w:bCs/>
+                <w:color w:val="000000"/>
+                <w:sz w:val="20"/>
+                <w:szCs w:val="20"/>
+              </w:rPr>
+              <w:t>Type</w:t>
+            </w:r>
+          </w:p>
+        </w:tc>
+        <w:tc>
+          <w:tcPr>
+            <w:tcW w:w="3630" w:type="dxa"/>
+          </w:tcPr>
+          <w:p>
+            <w:pPr>
+              <w:pStyle w:val="TableContents"/>
+              <w:spacing w:line="276" w:lineRule="auto"/>
+              <w:rPr>
+                <w:rFonts w:ascii="BC Sans" w:hAnsi="BC Sans"/>
+                <w:b/>
+                <w:bCs/>
+                <w:sz w:val="20"/>
+                <w:szCs w:val="20"/>
+              </w:rPr>
+            </w:pPr>
+            <w:r>
+              <w:rPr>
+                <w:rFonts w:ascii="BC Sans" w:hAnsi="BC Sans"/>
+                <w:b/>
+                <w:bCs/>
                 <w:sz w:val="20"/>
                 <w:szCs w:val="20"/>
               </w:rPr>
@@ -11057,7 +11076,7 @@
               <w:keepNext/>
               <w:spacing w:line="276" w:lineRule="auto"/>
               <w:rPr>
-                <w:rFonts w:ascii="BC Sans" w:hAnsi="BC Sans" w:hint="eastAsia"/>
+                <w:rFonts w:ascii="BC Sans" w:hAnsi="BC Sans"/>
                 <w:sz w:val="20"/>
                 <w:szCs w:val="20"/>
               </w:rPr>
@@ -11129,7 +11148,7 @@
               <w:pStyle w:val="TableContents"/>
               <w:spacing w:line="276" w:lineRule="auto"/>
               <w:rPr>
-                <w:rFonts w:ascii="BC Sans" w:hAnsi="BC Sans" w:hint="eastAsia"/>
+                <w:rFonts w:ascii="BC Sans" w:hAnsi="BC Sans"/>
                 <w:sz w:val="20"/>
                 <w:szCs w:val="20"/>
               </w:rPr>
@@ -11201,7 +11220,7 @@
               <w:pStyle w:val="TableContents"/>
               <w:spacing w:line="276" w:lineRule="auto"/>
               <w:rPr>
-                <w:rFonts w:ascii="BC Sans" w:hAnsi="BC Sans" w:hint="eastAsia"/>
+                <w:rFonts w:ascii="BC Sans" w:hAnsi="BC Sans"/>
                 <w:sz w:val="20"/>
                 <w:szCs w:val="20"/>
               </w:rPr>
@@ -11326,7 +11345,7 @@
               <w:pStyle w:val="TableContents"/>
               <w:spacing w:line="276" w:lineRule="auto"/>
               <w:rPr>
-                <w:rFonts w:ascii="BC Sans" w:hAnsi="BC Sans" w:hint="eastAsia"/>
+                <w:rFonts w:ascii="BC Sans" w:hAnsi="BC Sans"/>
                 <w:sz w:val="20"/>
                 <w:szCs w:val="20"/>
               </w:rPr>
@@ -11380,7 +11399,7 @@
               <w:pStyle w:val="TableContents"/>
               <w:spacing w:line="276" w:lineRule="auto"/>
               <w:rPr>
-                <w:rFonts w:ascii="BC Sans" w:hAnsi="BC Sans" w:hint="eastAsia"/>
+                <w:rFonts w:ascii="BC Sans" w:hAnsi="BC Sans"/>
                 <w:sz w:val="20"/>
                 <w:szCs w:val="20"/>
               </w:rPr>
@@ -11434,7 +11453,7 @@
               <w:pStyle w:val="TableContents"/>
               <w:spacing w:line="276" w:lineRule="auto"/>
               <w:rPr>
-                <w:rFonts w:ascii="BC Sans" w:hAnsi="BC Sans" w:hint="eastAsia"/>
+                <w:rFonts w:ascii="BC Sans" w:hAnsi="BC Sans"/>
                 <w:sz w:val="20"/>
                 <w:szCs w:val="20"/>
               </w:rPr>
@@ -11486,7 +11505,7 @@
         <w:pStyle w:val="TableContents"/>
         <w:spacing w:line="276" w:lineRule="auto"/>
         <w:rPr>
-          <w:rFonts w:ascii="BC Sans" w:hAnsi="BC Sans" w:hint="eastAsia"/>
+          <w:rFonts w:ascii="BC Sans" w:hAnsi="BC Sans"/>
           <w:bCs/>
           <w:sz w:val="20"/>
           <w:szCs w:val="20"/>
@@ -11498,7 +11517,7 @@
         <w:pStyle w:val="TableContents"/>
         <w:spacing w:line="276" w:lineRule="auto"/>
         <w:rPr>
-          <w:rFonts w:ascii="BC Sans" w:hAnsi="BC Sans" w:hint="eastAsia"/>
+          <w:rFonts w:ascii="BC Sans" w:hAnsi="BC Sans"/>
           <w:bCs/>
           <w:sz w:val="20"/>
           <w:szCs w:val="20"/>
@@ -11591,7 +11610,7 @@
               <w:widowControl w:val="0"/>
               <w:spacing w:line="276" w:lineRule="auto"/>
               <w:rPr>
-                <w:rFonts w:ascii="BC Sans" w:hAnsi="BC Sans" w:hint="eastAsia"/>
+                <w:rFonts w:ascii="BC Sans" w:hAnsi="BC Sans"/>
                 <w:b/>
                 <w:bCs/>
                 <w:sz w:val="20"/>
@@ -11620,7 +11639,7 @@
               <w:pStyle w:val="TableContents"/>
               <w:spacing w:line="276" w:lineRule="auto"/>
               <w:rPr>
-                <w:rFonts w:ascii="BC Sans" w:hAnsi="BC Sans" w:hint="eastAsia"/>
+                <w:rFonts w:ascii="BC Sans" w:hAnsi="BC Sans"/>
                 <w:b/>
                 <w:bCs/>
                 <w:sz w:val="20"/>
@@ -11696,7 +11715,7 @@
         <w:pStyle w:val="TableContents"/>
         <w:spacing w:line="276" w:lineRule="auto"/>
         <w:rPr>
-          <w:rFonts w:ascii="BC Sans" w:hAnsi="BC Sans" w:hint="eastAsia"/>
+          <w:rFonts w:ascii="BC Sans" w:hAnsi="BC Sans"/>
           <w:bCs/>
           <w:sz w:val="20"/>
           <w:szCs w:val="20"/>
@@ -11768,7 +11787,7 @@
         <w:pStyle w:val="TableContents"/>
         <w:spacing w:line="276" w:lineRule="auto"/>
         <w:rPr>
-          <w:rFonts w:ascii="BC Sans" w:hAnsi="BC Sans" w:hint="eastAsia"/>
+          <w:rFonts w:ascii="BC Sans" w:hAnsi="BC Sans"/>
           <w:bCs/>
           <w:sz w:val="20"/>
           <w:szCs w:val="20"/>
@@ -11830,7 +11849,7 @@
               <w:pStyle w:val="TableContents"/>
               <w:spacing w:line="276" w:lineRule="auto"/>
               <w:rPr>
-                <w:rFonts w:ascii="BC Sans" w:hAnsi="BC Sans" w:hint="eastAsia"/>
+                <w:rFonts w:ascii="BC Sans" w:hAnsi="BC Sans"/>
                 <w:b/>
                 <w:bCs/>
                 <w:color w:val="000000"/>
@@ -11847,7 +11866,7 @@
                 <w:sz w:val="20"/>
                 <w:szCs w:val="20"/>
               </w:rPr>
-              <w:t>Describe how the structure is necessary for residential use</w:t>
+              <w:t>Describe the current or proposed agricultural activity on the parcel(s)</w:t>
             </w:r>
           </w:p>
         </w:tc>
@@ -11860,7 +11879,7 @@
               <w:pStyle w:val="TableContents"/>
               <w:spacing w:line="276" w:lineRule="auto"/>
               <w:rPr>
-                <w:rFonts w:ascii="BC Sans" w:hAnsi="BC Sans" w:hint="eastAsia"/>
+                <w:rFonts w:ascii="BC Sans" w:hAnsi="BC Sans"/>
                 <w:b/>
                 <w:bCs/>
                 <w:sz w:val="20"/>
@@ -11905,7 +11924,7 @@
         <w:pStyle w:val="TableContents"/>
         <w:spacing w:line="276" w:lineRule="auto"/>
         <w:rPr>
-          <w:rFonts w:ascii="BC Sans" w:hAnsi="BC Sans" w:hint="eastAsia"/>
+          <w:rFonts w:ascii="BC Sans" w:hAnsi="BC Sans"/>
           <w:bCs/>
           <w:sz w:val="20"/>
           <w:szCs w:val="20"/>
@@ -11946,7 +11965,7 @@
         <w:pStyle w:val="TableContents"/>
         <w:spacing w:line="276" w:lineRule="auto"/>
         <w:rPr>
-          <w:rFonts w:ascii="BC Sans" w:hAnsi="BC Sans" w:hint="eastAsia"/>
+          <w:rFonts w:ascii="BC Sans" w:hAnsi="BC Sans"/>
           <w:bCs/>
           <w:sz w:val="20"/>
           <w:szCs w:val="20"/>
@@ -12039,7 +12058,7 @@
               <w:pStyle w:val="TableContents"/>
               <w:spacing w:line="276" w:lineRule="auto"/>
               <w:rPr>
-                <w:rFonts w:ascii="BC Sans" w:hAnsi="BC Sans" w:hint="eastAsia"/>
+                <w:rFonts w:ascii="BC Sans" w:hAnsi="BC Sans"/>
                 <w:sz w:val="20"/>
                 <w:szCs w:val="20"/>
               </w:rPr>
@@ -12066,7 +12085,7 @@
               <w:pStyle w:val="TableContents"/>
               <w:spacing w:line="276" w:lineRule="auto"/>
               <w:rPr>
-                <w:rFonts w:ascii="BC Sans" w:hAnsi="BC Sans" w:hint="eastAsia"/>
+                <w:rFonts w:ascii="BC Sans" w:hAnsi="BC Sans"/>
                 <w:sz w:val="20"/>
                 <w:szCs w:val="20"/>
               </w:rPr>
@@ -12134,7 +12153,7 @@
         <w:pStyle w:val="TableContents"/>
         <w:spacing w:line="276" w:lineRule="auto"/>
         <w:rPr>
-          <w:rFonts w:ascii="BC Sans" w:hAnsi="BC Sans" w:hint="eastAsia"/>
+          <w:rFonts w:ascii="BC Sans" w:hAnsi="BC Sans"/>
           <w:bCs/>
           <w:sz w:val="20"/>
           <w:szCs w:val="20"/>
@@ -12206,7 +12225,7 @@
         <w:pStyle w:val="TableContents"/>
         <w:spacing w:line="276" w:lineRule="auto"/>
         <w:rPr>
-          <w:rFonts w:ascii="BC Sans" w:hAnsi="BC Sans" w:hint="eastAsia"/>
+          <w:rFonts w:ascii="BC Sans" w:hAnsi="BC Sans"/>
           <w:bCs/>
           <w:sz w:val="20"/>
           <w:szCs w:val="20"/>
@@ -12268,7 +12287,7 @@
               <w:pStyle w:val="TableContents"/>
               <w:spacing w:line="276" w:lineRule="auto"/>
               <w:rPr>
-                <w:rFonts w:ascii="BC Sans" w:hAnsi="BC Sans" w:hint="eastAsia"/>
+                <w:rFonts w:ascii="BC Sans" w:hAnsi="BC Sans"/>
                 <w:b/>
                 <w:color w:val="000000"/>
                 <w:sz w:val="20"/>
@@ -12284,8 +12303,7 @@
                 <w:sz w:val="20"/>
                 <w:szCs w:val="20"/>
               </w:rPr>
-              <w:lastRenderedPageBreak/>
-              <w:t>Describe the intended use of the residential accessory structure</w:t>
+              <w:t>Describe the intended use of the residential accessory structure(s) and why removing soil is required</w:t>
             </w:r>
           </w:p>
         </w:tc>
@@ -12298,7 +12316,7 @@
               <w:pStyle w:val="TableContents"/>
               <w:spacing w:line="276" w:lineRule="auto"/>
               <w:rPr>
-                <w:rFonts w:ascii="BC Sans" w:hAnsi="BC Sans" w:hint="eastAsia"/>
+                <w:rFonts w:ascii="BC Sans" w:hAnsi="BC Sans"/>
                 <w:sz w:val="20"/>
                 <w:szCs w:val="20"/>
               </w:rPr>
@@ -12338,7 +12356,7 @@
         <w:pStyle w:val="TableContents"/>
         <w:spacing w:line="276" w:lineRule="auto"/>
         <w:rPr>
-          <w:rFonts w:ascii="BC Sans" w:hAnsi="BC Sans" w:hint="eastAsia"/>
+          <w:rFonts w:ascii="BC Sans" w:hAnsi="BC Sans"/>
           <w:bCs/>
           <w:sz w:val="20"/>
           <w:szCs w:val="20"/>
@@ -12379,7 +12397,7 @@
         <w:pStyle w:val="TableContents"/>
         <w:spacing w:line="276" w:lineRule="auto"/>
         <w:rPr>
-          <w:rFonts w:ascii="BC Sans" w:hAnsi="BC Sans" w:hint="eastAsia"/>
+          <w:rFonts w:ascii="BC Sans" w:hAnsi="BC Sans"/>
           <w:bCs/>
           <w:sz w:val="20"/>
           <w:szCs w:val="20"/>
@@ -12466,7 +12484,7 @@
               <w:pStyle w:val="TableContents"/>
               <w:spacing w:line="276" w:lineRule="auto"/>
               <w:rPr>
-                <w:rFonts w:ascii="BC Sans" w:hAnsi="BC Sans" w:hint="eastAsia"/>
+                <w:rFonts w:ascii="BC Sans" w:hAnsi="BC Sans"/>
                 <w:b/>
                 <w:color w:val="000000"/>
                 <w:sz w:val="20"/>
@@ -12481,7 +12499,8 @@
                 <w:sz w:val="20"/>
                 <w:szCs w:val="20"/>
               </w:rPr>
-              <w:t>Describe the intended use of the 'Other' structure</w:t>
+              <w:lastRenderedPageBreak/>
+              <w:t>Describe the intended use of the 'Other' structure(s) and why removing soil is required</w:t>
             </w:r>
           </w:p>
         </w:tc>
@@ -12494,7 +12513,7 @@
               <w:pStyle w:val="TableContents"/>
               <w:spacing w:line="276" w:lineRule="auto"/>
               <w:rPr>
-                <w:rFonts w:ascii="BC Sans" w:hAnsi="BC Sans" w:hint="eastAsia"/>
+                <w:rFonts w:ascii="BC Sans" w:hAnsi="BC Sans"/>
                 <w:sz w:val="20"/>
                 <w:szCs w:val="20"/>
               </w:rPr>
@@ -12562,7 +12581,7 @@
         <w:pStyle w:val="TableContents"/>
         <w:spacing w:line="276" w:lineRule="auto"/>
         <w:rPr>
-          <w:rFonts w:ascii="BC Sans" w:hAnsi="BC Sans" w:hint="eastAsia"/>
+          <w:rFonts w:ascii="BC Sans" w:hAnsi="BC Sans"/>
           <w:bCs/>
           <w:sz w:val="20"/>
           <w:szCs w:val="20"/>
@@ -12657,7 +12676,7 @@
               <w:pStyle w:val="TableContents"/>
               <w:spacing w:line="276" w:lineRule="auto"/>
               <w:rPr>
-                <w:rFonts w:ascii="BC Sans" w:hAnsi="BC Sans" w:hint="eastAsia"/>
+                <w:rFonts w:ascii="BC Sans" w:hAnsi="BC Sans"/>
                 <w:b/>
                 <w:color w:val="000000"/>
                 <w:sz w:val="20"/>
@@ -12685,7 +12704,7 @@
             <w:pPr>
               <w:pStyle w:val="TableContents"/>
               <w:rPr>
-                <w:rFonts w:ascii="BC Sans" w:hAnsi="BC Sans" w:hint="eastAsia"/>
+                <w:rFonts w:ascii="BC Sans" w:hAnsi="BC Sans"/>
                 <w:sz w:val="20"/>
                 <w:szCs w:val="20"/>
               </w:rPr>
@@ -12786,7 +12805,7 @@
             <w:pPr>
               <w:pStyle w:val="TableContents"/>
               <w:rPr>
-                <w:rFonts w:ascii="BC Sans" w:hAnsi="BC Sans" w:hint="eastAsia"/>
+                <w:rFonts w:ascii="BC Sans" w:hAnsi="BC Sans"/>
                 <w:sz w:val="20"/>
                 <w:szCs w:val="20"/>
               </w:rPr>
@@ -12869,7 +12888,7 @@
             <w:pPr>
               <w:pStyle w:val="TableContents"/>
               <w:rPr>
-                <w:rFonts w:ascii="BC Sans" w:hAnsi="BC Sans" w:hint="eastAsia"/>
+                <w:rFonts w:ascii="BC Sans" w:hAnsi="BC Sans"/>
                 <w:sz w:val="20"/>
                 <w:szCs w:val="20"/>
               </w:rPr>
@@ -12933,7 +12952,7 @@
             <w:pPr>
               <w:pStyle w:val="TableContents"/>
               <w:rPr>
-                <w:rFonts w:ascii="BC Sans" w:hAnsi="BC Sans" w:hint="eastAsia"/>
+                <w:rFonts w:ascii="BC Sans" w:hAnsi="BC Sans"/>
                 <w:sz w:val="20"/>
                 <w:szCs w:val="20"/>
               </w:rPr>
@@ -13101,7 +13120,7 @@
           <w:numId w:val="0"/>
         </w:numPr>
         <w:rPr>
-          <w:rFonts w:ascii="BC Sans" w:hAnsi="BC Sans" w:hint="eastAsia"/>
+          <w:rFonts w:ascii="BC Sans" w:hAnsi="BC Sans"/>
           <w:sz w:val="28"/>
           <w:szCs w:val="28"/>
         </w:rPr>
@@ -13142,7 +13161,7 @@
               <w:pStyle w:val="TableContents"/>
               <w:spacing w:line="276" w:lineRule="auto"/>
               <w:rPr>
-                <w:rFonts w:ascii="BC Sans" w:hAnsi="BC Sans" w:hint="eastAsia"/>
+                <w:rFonts w:ascii="BC Sans" w:hAnsi="BC Sans"/>
                 <w:sz w:val="20"/>
                 <w:szCs w:val="20"/>
               </w:rPr>
@@ -13168,7 +13187,7 @@
               <w:pStyle w:val="TableContents"/>
               <w:spacing w:line="276" w:lineRule="auto"/>
               <w:rPr>
-                <w:rFonts w:ascii="BC Sans" w:hAnsi="BC Sans" w:hint="eastAsia"/>
+                <w:rFonts w:ascii="BC Sans" w:hAnsi="BC Sans"/>
                 <w:sz w:val="20"/>
                 <w:szCs w:val="20"/>
               </w:rPr>
@@ -13194,7 +13213,7 @@
               <w:pStyle w:val="TableContents"/>
               <w:spacing w:line="276" w:lineRule="auto"/>
               <w:rPr>
-                <w:rFonts w:ascii="BC Sans" w:hAnsi="BC Sans" w:hint="eastAsia"/>
+                <w:rFonts w:ascii="BC Sans" w:hAnsi="BC Sans"/>
                 <w:sz w:val="20"/>
                 <w:szCs w:val="20"/>
               </w:rPr>
@@ -13222,7 +13241,7 @@
               <w:pStyle w:val="TableContents"/>
               <w:spacing w:line="276" w:lineRule="auto"/>
               <w:rPr>
-                <w:rFonts w:ascii="BC Sans" w:hAnsi="BC Sans" w:hint="eastAsia"/>
+                <w:rFonts w:ascii="BC Sans" w:hAnsi="BC Sans"/>
                 <w:sz w:val="20"/>
                 <w:szCs w:val="20"/>
               </w:rPr>
@@ -13320,7 +13339,7 @@
               <w:pStyle w:val="TableContents"/>
               <w:spacing w:line="276" w:lineRule="auto"/>
               <w:rPr>
-                <w:rFonts w:ascii="BC Sans" w:hAnsi="BC Sans" w:hint="eastAsia"/>
+                <w:rFonts w:ascii="BC Sans" w:hAnsi="BC Sans"/>
                 <w:sz w:val="20"/>
                 <w:szCs w:val="20"/>
               </w:rPr>
@@ -13418,7 +13437,7 @@
               <w:pStyle w:val="TableContents"/>
               <w:spacing w:line="276" w:lineRule="auto"/>
               <w:rPr>
-                <w:rFonts w:ascii="BC Sans" w:hAnsi="BC Sans" w:hint="eastAsia"/>
+                <w:rFonts w:ascii="BC Sans" w:hAnsi="BC Sans"/>
                 <w:sz w:val="20"/>
                 <w:szCs w:val="20"/>
               </w:rPr>
@@ -13518,7 +13537,7 @@
               <w:pStyle w:val="TableContents"/>
               <w:spacing w:line="276" w:lineRule="auto"/>
               <w:rPr>
-                <w:rFonts w:ascii="BC Sans" w:hAnsi="BC Sans" w:hint="eastAsia"/>
+                <w:rFonts w:ascii="BC Sans" w:hAnsi="BC Sans"/>
                 <w:sz w:val="20"/>
                 <w:szCs w:val="20"/>
               </w:rPr>
@@ -13598,7 +13617,7 @@
               <w:pStyle w:val="TableContents"/>
               <w:spacing w:line="276" w:lineRule="auto"/>
               <w:rPr>
-                <w:rFonts w:ascii="BC Sans" w:hAnsi="BC Sans" w:hint="eastAsia"/>
+                <w:rFonts w:ascii="BC Sans" w:hAnsi="BC Sans"/>
                 <w:sz w:val="20"/>
                 <w:szCs w:val="20"/>
               </w:rPr>
@@ -13678,7 +13697,7 @@
               <w:pStyle w:val="TableContents"/>
               <w:spacing w:line="276" w:lineRule="auto"/>
               <w:rPr>
-                <w:rFonts w:ascii="BC Sans" w:hAnsi="BC Sans" w:hint="eastAsia"/>
+                <w:rFonts w:ascii="BC Sans" w:hAnsi="BC Sans"/>
                 <w:sz w:val="20"/>
                 <w:szCs w:val="20"/>
               </w:rPr>
@@ -13755,7 +13774,7 @@
       <w:pPr>
         <w:pStyle w:val="BodyText"/>
         <w:rPr>
-          <w:rFonts w:ascii="BC Sans" w:hAnsi="BC Sans" w:hint="eastAsia"/>
+          <w:rFonts w:ascii="BC Sans" w:hAnsi="BC Sans"/>
         </w:rPr>
       </w:pPr>
     </w:p>
@@ -14948,7 +14967,6 @@
   <w:style w:type="character" w:default="1" w:styleId="DefaultParagraphFont">
     <w:name w:val="Default Paragraph Font"/>
     <w:uiPriority w:val="1"/>
-    <w:semiHidden/>
     <w:unhideWhenUsed/>
   </w:style>
   <w:style w:type="table" w:default="1" w:styleId="TableNormal">

</xml_diff>

<commit_message>
Fix ROSO residence question wording
</commit_message>
<xml_diff>
--- a/services/templates/pdf/noi-submissions/noi-roso-submission-template.docx
+++ b/services/templates/pdf/noi-submissions/noi-roso-submission-template.docx
@@ -11866,7 +11866,7 @@
                 <w:sz w:val="20"/>
                 <w:szCs w:val="20"/>
               </w:rPr>
-              <w:t>Describe the current or proposed agricultural activity on the parcel(s)</w:t>
+              <w:t>Describe why removing soil is required for the residential structure(s)</w:t>
             </w:r>
           </w:p>
         </w:tc>
@@ -12072,7 +12072,29 @@
                 <w:sz w:val="20"/>
                 <w:szCs w:val="20"/>
               </w:rPr>
-              <w:t>Describe the current agricultural activity on the parcel(s)</w:t>
+              <w:t xml:space="preserve">Describe the current </w:t>
+            </w:r>
+            <w:r>
+              <w:rPr>
+                <w:rFonts w:ascii="BC Sans" w:hAnsi="BC Sans"/>
+                <w:b/>
+                <w:bCs/>
+                <w:color w:val="000000"/>
+                <w:sz w:val="20"/>
+                <w:szCs w:val="20"/>
+              </w:rPr>
+              <w:t xml:space="preserve">or proposed </w:t>
+            </w:r>
+            <w:r>
+              <w:rPr>
+                <w:rFonts w:ascii="BC Sans" w:hAnsi="BC Sans"/>
+                <w:b/>
+                <w:bCs/>
+                <w:color w:val="000000"/>
+                <w:sz w:val="20"/>
+                <w:szCs w:val="20"/>
+              </w:rPr>
+              <w:t>agricultural activity on the parcel(s)</w:t>
             </w:r>
           </w:p>
         </w:tc>

</xml_diff>